<commit_message>
Update Knative - Function as a Service platforma.docx
</commit_message>
<xml_diff>
--- a/Knative - Function as a Service platforma.docx
+++ b/Knative - Function as a Service platforma.docx
@@ -15,6 +15,7 @@
       <w:r>
         <w:rPr>
           <w:rFonts w:ascii="Times New Roman" w:hAnsi="Times New Roman" w:cs="Times New Roman"/>
+          <w:noProof/>
           <w:sz w:val="36"/>
           <w:szCs w:val="36"/>
           <w:lang w:val="sr-Latn-RS"/>
@@ -55,7 +56,7 @@
                     <pic:cNvPicPr/>
                   </pic:nvPicPr>
                   <pic:blipFill>
-                    <a:blip r:embed="rId5">
+                    <a:blip r:embed="rId8">
                       <a:extLst>
                         <a:ext uri="{28A0092B-C50C-407E-A947-70E740481C1C}">
                           <a14:useLocalDpi xmlns:a14="http://schemas.microsoft.com/office/drawing/2010/main" val="0"/>
@@ -84,6 +85,7 @@
       <w:r>
         <w:rPr>
           <w:rFonts w:ascii="Times New Roman" w:hAnsi="Times New Roman" w:cs="Times New Roman"/>
+          <w:noProof/>
           <w:sz w:val="36"/>
           <w:szCs w:val="36"/>
           <w:lang w:val="sr-Latn-RS"/>
@@ -124,7 +126,7 @@
                     <pic:cNvPicPr/>
                   </pic:nvPicPr>
                   <pic:blipFill>
-                    <a:blip r:embed="rId6">
+                    <a:blip r:embed="rId9">
                       <a:extLst>
                         <a:ext uri="{28A0092B-C50C-407E-A947-70E740481C1C}">
                           <a14:useLocalDpi xmlns:a14="http://schemas.microsoft.com/office/drawing/2010/main" val="0"/>
@@ -268,17 +270,6 @@
           <w:lang w:val="sr-Latn-RS"/>
         </w:rPr>
       </w:pPr>
-    </w:p>
-    <w:p>
-      <w:pPr>
-        <w:jc w:val="center"/>
-        <w:rPr>
-          <w:rFonts w:ascii="Times New Roman" w:hAnsi="Times New Roman" w:cs="Times New Roman"/>
-          <w:sz w:val="36"/>
-          <w:szCs w:val="36"/>
-          <w:lang w:val="sr-Latn-RS"/>
-        </w:rPr>
-      </w:pPr>
       <w:r>
         <w:rPr>
           <w:rFonts w:ascii="Times New Roman" w:hAnsi="Times New Roman" w:cs="Times New Roman"/>
@@ -320,6 +311,36 @@
         </w:rPr>
         <w:t>Seminarski rad</w:t>
       </w:r>
+    </w:p>
+    <w:p>
+      <w:pPr>
+        <w:jc w:val="center"/>
+        <w:rPr>
+          <w:rFonts w:ascii="Times New Roman" w:hAnsi="Times New Roman" w:cs="Times New Roman"/>
+          <w:sz w:val="28"/>
+          <w:szCs w:val="28"/>
+          <w:lang w:val="sr-Latn-RS"/>
+        </w:rPr>
+      </w:pPr>
+      <w:r>
+        <w:rPr>
+          <w:rFonts w:ascii="Times New Roman" w:hAnsi="Times New Roman" w:cs="Times New Roman"/>
+          <w:sz w:val="28"/>
+          <w:szCs w:val="28"/>
+          <w:lang w:val="sr-Latn-RS"/>
+        </w:rPr>
+        <w:t>Predmet: Servisno-orijentisane arhitekture</w:t>
+      </w:r>
+    </w:p>
+    <w:p>
+      <w:pPr>
+        <w:rPr>
+          <w:rFonts w:ascii="Times New Roman" w:hAnsi="Times New Roman" w:cs="Times New Roman"/>
+          <w:sz w:val="28"/>
+          <w:szCs w:val="28"/>
+          <w:lang w:val="sr-Latn-RS"/>
+        </w:rPr>
+      </w:pPr>
     </w:p>
     <w:p>
       <w:pPr>
@@ -688,63 +709,1215 @@
     </w:p>
     <w:p>
       <w:pPr>
+        <w:pStyle w:val="TOC1"/>
+        <w:tabs>
+          <w:tab w:val="right" w:leader="dot" w:pos="9060"/>
+        </w:tabs>
+        <w:rPr>
+          <w:rFonts w:eastAsiaTheme="minorEastAsia" w:cstheme="minorBidi"/>
+          <w:b w:val="0"/>
+          <w:bCs w:val="0"/>
+          <w:caps w:val="0"/>
+          <w:noProof/>
+          <w:sz w:val="22"/>
+          <w:szCs w:val="22"/>
+        </w:rPr>
+      </w:pPr>
+      <w:r>
+        <w:rPr>
+          <w:rFonts w:ascii="Times New Roman" w:hAnsi="Times New Roman" w:cs="Times New Roman"/>
+          <w:sz w:val="28"/>
+          <w:szCs w:val="28"/>
+          <w:lang w:val="sr-Latn-RS"/>
+        </w:rPr>
+        <w:fldChar w:fldCharType="begin"/>
+      </w:r>
+      <w:r>
+        <w:rPr>
+          <w:rFonts w:ascii="Times New Roman" w:hAnsi="Times New Roman" w:cs="Times New Roman"/>
+          <w:sz w:val="28"/>
+          <w:szCs w:val="28"/>
+          <w:lang w:val="sr-Latn-RS"/>
+        </w:rPr>
+        <w:instrText xml:space="preserve"> TOC \o "1-3" \h \z \u </w:instrText>
+      </w:r>
+      <w:r>
+        <w:rPr>
+          <w:rFonts w:ascii="Times New Roman" w:hAnsi="Times New Roman" w:cs="Times New Roman"/>
+          <w:sz w:val="28"/>
+          <w:szCs w:val="28"/>
+          <w:lang w:val="sr-Latn-RS"/>
+        </w:rPr>
+        <w:fldChar w:fldCharType="separate"/>
+      </w:r>
+      <w:hyperlink w:anchor="_Toc103715125" w:history="1">
+        <w:r>
+          <w:rPr>
+            <w:rStyle w:val="Hyperlink"/>
+            <w:rFonts w:ascii="Times New Roman" w:hAnsi="Times New Roman" w:cs="Times New Roman"/>
+            <w:noProof/>
+            <w:lang w:val="sr-Latn-RS"/>
+          </w:rPr>
+          <w:t>UVOD</w:t>
+        </w:r>
+        <w:r>
+          <w:rPr>
+            <w:noProof/>
+            <w:webHidden/>
+          </w:rPr>
+          <w:tab/>
+        </w:r>
+        <w:r>
+          <w:rPr>
+            <w:noProof/>
+            <w:webHidden/>
+          </w:rPr>
+          <w:fldChar w:fldCharType="begin"/>
+        </w:r>
+        <w:r>
+          <w:rPr>
+            <w:noProof/>
+            <w:webHidden/>
+          </w:rPr>
+          <w:instrText xml:space="preserve"> PAGEREF _Toc103715125 \h </w:instrText>
+        </w:r>
+        <w:r>
+          <w:rPr>
+            <w:noProof/>
+            <w:webHidden/>
+          </w:rPr>
+        </w:r>
+        <w:r>
+          <w:rPr>
+            <w:noProof/>
+            <w:webHidden/>
+          </w:rPr>
+          <w:fldChar w:fldCharType="separate"/>
+        </w:r>
+        <w:r>
+          <w:rPr>
+            <w:noProof/>
+            <w:webHidden/>
+          </w:rPr>
+          <w:t>4</w:t>
+        </w:r>
+        <w:r>
+          <w:rPr>
+            <w:noProof/>
+            <w:webHidden/>
+          </w:rPr>
+          <w:fldChar w:fldCharType="end"/>
+        </w:r>
+      </w:hyperlink>
+    </w:p>
+    <w:p>
+      <w:pPr>
         <w:jc w:val="both"/>
         <w:rPr>
           <w:rFonts w:ascii="Times New Roman" w:hAnsi="Times New Roman" w:cs="Times New Roman"/>
-          <w:sz w:val="24"/>
-          <w:szCs w:val="24"/>
-          <w:lang w:val="sr-Latn-RS"/>
-        </w:rPr>
-      </w:pPr>
-      <w:r>
-        <w:rPr>
-          <w:rFonts w:ascii="Times New Roman" w:hAnsi="Times New Roman" w:cs="Times New Roman"/>
-          <w:sz w:val="24"/>
-          <w:szCs w:val="24"/>
-          <w:lang w:val="sr-Latn-RS"/>
-        </w:rPr>
-        <w:fldChar w:fldCharType="begin"/>
-      </w:r>
-      <w:r>
-        <w:rPr>
-          <w:rFonts w:ascii="Times New Roman" w:hAnsi="Times New Roman" w:cs="Times New Roman"/>
-          <w:sz w:val="24"/>
-          <w:szCs w:val="24"/>
-          <w:lang w:val="sr-Latn-RS"/>
-        </w:rPr>
-        <w:instrText xml:space="preserve"> TOC \o "1-3" \h \z \u </w:instrText>
-      </w:r>
-      <w:r>
-        <w:rPr>
-          <w:rFonts w:ascii="Times New Roman" w:hAnsi="Times New Roman" w:cs="Times New Roman"/>
-          <w:sz w:val="24"/>
-          <w:szCs w:val="24"/>
-          <w:lang w:val="sr-Latn-RS"/>
-        </w:rPr>
-        <w:fldChar w:fldCharType="separate"/>
-      </w:r>
-      <w:r>
+          <w:sz w:val="28"/>
+          <w:szCs w:val="28"/>
+          <w:lang w:val="sr-Latn-RS"/>
+        </w:rPr>
+        <w:sectPr>
+          <w:pgSz w:w="11906" w:h="16838" w:code="9"/>
+          <w:pgMar w:top="1418" w:right="1418" w:bottom="1418" w:left="1418" w:header="720" w:footer="720" w:gutter="0"/>
+          <w:cols w:space="720"/>
+          <w:docGrid w:linePitch="360"/>
+        </w:sectPr>
+      </w:pPr>
+      <w:r>
+        <w:rPr>
+          <w:rFonts w:ascii="Times New Roman" w:hAnsi="Times New Roman" w:cs="Times New Roman"/>
+          <w:sz w:val="28"/>
+          <w:szCs w:val="28"/>
+          <w:lang w:val="sr-Latn-RS"/>
+        </w:rPr>
+        <w:fldChar w:fldCharType="end"/>
+      </w:r>
+    </w:p>
+    <w:p>
+      <w:pPr>
+        <w:pStyle w:val="Heading1"/>
+        <w:jc w:val="both"/>
         <w:rPr>
           <w:rFonts w:ascii="Times New Roman" w:hAnsi="Times New Roman" w:cs="Times New Roman"/>
           <w:b/>
           <w:bCs/>
-          <w:noProof/>
-          <w:sz w:val="24"/>
-          <w:szCs w:val="24"/>
-        </w:rPr>
-        <w:t>No table of contents entries found.</w:t>
-      </w:r>
-      <w:r>
-        <w:rPr>
-          <w:rFonts w:ascii="Times New Roman" w:hAnsi="Times New Roman" w:cs="Times New Roman"/>
-          <w:sz w:val="24"/>
-          <w:szCs w:val="24"/>
-          <w:lang w:val="sr-Latn-RS"/>
-        </w:rPr>
-        <w:fldChar w:fldCharType="end"/>
+          <w:color w:val="auto"/>
+          <w:lang w:val="sr-Latn-RS"/>
+        </w:rPr>
+      </w:pPr>
+      <w:bookmarkStart w:id="0" w:name="_Toc103715125"/>
+      <w:r>
+        <w:rPr>
+          <w:rFonts w:ascii="Times New Roman" w:hAnsi="Times New Roman" w:cs="Times New Roman"/>
+          <w:b/>
+          <w:bCs/>
+          <w:color w:val="auto"/>
+          <w:lang w:val="sr-Latn-RS"/>
+        </w:rPr>
+        <w:lastRenderedPageBreak/>
+        <w:t>UVOD</w:t>
+      </w:r>
+      <w:bookmarkEnd w:id="0"/>
+    </w:p>
+    <w:p>
+      <w:pPr>
+        <w:jc w:val="both"/>
+        <w:rPr>
+          <w:rFonts w:ascii="Times New Roman" w:hAnsi="Times New Roman" w:cs="Times New Roman"/>
+          <w:sz w:val="32"/>
+          <w:szCs w:val="32"/>
+          <w:lang w:val="sr-Latn-RS"/>
+        </w:rPr>
+      </w:pPr>
+    </w:p>
+    <w:p>
+      <w:pPr>
+        <w:ind w:firstLine="720"/>
+        <w:jc w:val="both"/>
+        <w:rPr>
+          <w:rFonts w:ascii="Times New Roman" w:hAnsi="Times New Roman" w:cs="Times New Roman"/>
+          <w:sz w:val="24"/>
+          <w:szCs w:val="24"/>
+          <w:lang w:val="sr-Latn-RS"/>
+        </w:rPr>
+      </w:pPr>
+      <w:r>
+        <w:rPr>
+          <w:rFonts w:ascii="Times New Roman" w:hAnsi="Times New Roman" w:cs="Times New Roman"/>
+          <w:sz w:val="24"/>
+          <w:szCs w:val="24"/>
+        </w:rPr>
+        <w:t>FaaS (</w:t>
+      </w:r>
+      <w:r>
+        <w:rPr>
+          <w:rFonts w:ascii="Times New Roman" w:hAnsi="Times New Roman" w:cs="Times New Roman"/>
+          <w:i/>
+          <w:iCs/>
+          <w:sz w:val="24"/>
+          <w:szCs w:val="24"/>
+        </w:rPr>
+        <w:t>Function as a Service</w:t>
+      </w:r>
+      <w:r>
+        <w:rPr>
+          <w:rFonts w:ascii="Times New Roman" w:hAnsi="Times New Roman" w:cs="Times New Roman"/>
+          <w:sz w:val="24"/>
+          <w:szCs w:val="24"/>
+        </w:rPr>
+        <w:t>)</w:t>
+      </w:r>
+      <w:r>
+        <w:rPr>
+          <w:rFonts w:ascii="Times New Roman" w:hAnsi="Times New Roman" w:cs="Times New Roman"/>
+          <w:sz w:val="24"/>
+          <w:szCs w:val="24"/>
+          <w:lang w:val="sr-Latn-RS"/>
+        </w:rPr>
+        <w:t xml:space="preserve"> predstavlja vrstu usluge računarstva u oblaku koja omogućava programerima da kreiraju, pokreću i upravljaju paketima aplikacija kao funkcijama bez potrebe da održavaju sopstvenu infrastrukturu. </w:t>
+      </w:r>
+      <w:r>
+        <w:rPr>
+          <w:rFonts w:ascii="Times New Roman" w:hAnsi="Times New Roman" w:cs="Times New Roman"/>
+          <w:sz w:val="24"/>
+          <w:szCs w:val="24"/>
+        </w:rPr>
+        <w:t>FaaS</w:t>
+      </w:r>
+      <w:r>
+        <w:rPr>
+          <w:rFonts w:ascii="Times New Roman" w:hAnsi="Times New Roman" w:cs="Times New Roman"/>
+          <w:sz w:val="24"/>
+          <w:szCs w:val="24"/>
+          <w:lang w:val="sr-Latn-RS"/>
+        </w:rPr>
+        <w:t xml:space="preserve"> je tzv. </w:t>
+      </w:r>
+      <w:r>
+        <w:rPr>
+          <w:rFonts w:ascii="Times New Roman" w:hAnsi="Times New Roman" w:cs="Times New Roman"/>
+          <w:i/>
+          <w:iCs/>
+          <w:sz w:val="24"/>
+          <w:szCs w:val="24"/>
+        </w:rPr>
+        <w:t>event-driven</w:t>
+      </w:r>
+      <w:r>
+        <w:rPr>
+          <w:rFonts w:ascii="Times New Roman" w:hAnsi="Times New Roman" w:cs="Times New Roman"/>
+          <w:sz w:val="24"/>
+          <w:szCs w:val="24"/>
+          <w:lang w:val="sr-Latn-RS"/>
+        </w:rPr>
+        <w:t xml:space="preserve"> model izvršavanja koji radi u </w:t>
+      </w:r>
+      <w:r>
+        <w:rPr>
+          <w:rFonts w:ascii="Times New Roman" w:hAnsi="Times New Roman" w:cs="Times New Roman"/>
+          <w:i/>
+          <w:iCs/>
+          <w:sz w:val="24"/>
+          <w:szCs w:val="24"/>
+        </w:rPr>
+        <w:t>stateless</w:t>
+      </w:r>
+      <w:r>
+        <w:rPr>
+          <w:rFonts w:ascii="Times New Roman" w:hAnsi="Times New Roman" w:cs="Times New Roman"/>
+          <w:sz w:val="24"/>
+          <w:szCs w:val="24"/>
+          <w:lang w:val="sr-Latn-RS"/>
+        </w:rPr>
+        <w:t xml:space="preserve"> kontejnerima i kod koga funkcije upravljaju </w:t>
+      </w:r>
+      <w:r>
+        <w:rPr>
+          <w:rFonts w:ascii="Times New Roman" w:hAnsi="Times New Roman" w:cs="Times New Roman"/>
+          <w:i/>
+          <w:iCs/>
+          <w:sz w:val="24"/>
+          <w:szCs w:val="24"/>
+        </w:rPr>
+        <w:t>server-side</w:t>
+      </w:r>
+      <w:r>
+        <w:rPr>
+          <w:rFonts w:ascii="Times New Roman" w:hAnsi="Times New Roman" w:cs="Times New Roman"/>
+          <w:sz w:val="24"/>
+          <w:szCs w:val="24"/>
+          <w:lang w:val="sr-Latn-RS"/>
+        </w:rPr>
+        <w:t xml:space="preserve"> logikom i stanjem korišćenjem servisa, tj. usluga ponuđenih od</w:t>
+      </w:r>
+      <w:r>
+        <w:rPr>
+          <w:rFonts w:ascii="Times New Roman" w:hAnsi="Times New Roman" w:cs="Times New Roman"/>
+          <w:sz w:val="24"/>
+          <w:szCs w:val="24"/>
+          <w:lang w:val="sr-Latn-RS"/>
+        </w:rPr>
+        <w:t xml:space="preserve"> strane</w:t>
+      </w:r>
+      <w:r>
+        <w:rPr>
+          <w:rFonts w:ascii="Times New Roman" w:hAnsi="Times New Roman" w:cs="Times New Roman"/>
+          <w:sz w:val="24"/>
+          <w:szCs w:val="24"/>
+          <w:lang w:val="sr-Latn-RS"/>
+        </w:rPr>
+        <w:t xml:space="preserve"> </w:t>
+      </w:r>
+      <w:r>
+        <w:rPr>
+          <w:rFonts w:ascii="Times New Roman" w:hAnsi="Times New Roman" w:cs="Times New Roman"/>
+          <w:sz w:val="24"/>
+          <w:szCs w:val="24"/>
+        </w:rPr>
+        <w:t>FaaS</w:t>
+      </w:r>
+      <w:r>
+        <w:rPr>
+          <w:rFonts w:ascii="Times New Roman" w:hAnsi="Times New Roman" w:cs="Times New Roman"/>
+          <w:sz w:val="24"/>
+          <w:szCs w:val="24"/>
+          <w:lang w:val="sr-Latn-RS"/>
+        </w:rPr>
+        <w:t xml:space="preserve"> provajdera.</w:t>
+      </w:r>
+    </w:p>
+    <w:p>
+      <w:pPr>
+        <w:ind w:firstLine="720"/>
+        <w:jc w:val="both"/>
+        <w:rPr>
+          <w:rFonts w:ascii="Times New Roman" w:hAnsi="Times New Roman" w:cs="Times New Roman"/>
+          <w:sz w:val="24"/>
+          <w:szCs w:val="24"/>
+          <w:lang w:val="sr-Latn-RS"/>
+        </w:rPr>
+      </w:pPr>
+      <w:r>
+        <w:rPr>
+          <w:rFonts w:ascii="Times New Roman" w:hAnsi="Times New Roman" w:cs="Times New Roman"/>
+          <w:sz w:val="24"/>
+          <w:szCs w:val="24"/>
+          <w:lang w:val="sr-Latn-RS"/>
+        </w:rPr>
+        <w:t>Hosting aplikacije na Internetu uobičajeno zahteva</w:t>
+      </w:r>
+      <w:r>
+        <w:rPr>
+          <w:rFonts w:ascii="Times New Roman" w:hAnsi="Times New Roman" w:cs="Times New Roman"/>
+          <w:sz w:val="24"/>
+          <w:szCs w:val="24"/>
+          <w:lang w:val="sr-Latn-RS"/>
+        </w:rPr>
+        <w:t>ju</w:t>
+      </w:r>
+      <w:r>
+        <w:rPr>
+          <w:rFonts w:ascii="Times New Roman" w:hAnsi="Times New Roman" w:cs="Times New Roman"/>
+          <w:sz w:val="24"/>
+          <w:szCs w:val="24"/>
+          <w:lang w:val="sr-Latn-RS"/>
+        </w:rPr>
+        <w:t xml:space="preserve"> obezbeđivanje i upravljanje virtuelnim ili fizičkim serverom, kao i upravljanje operativnim sistemom i hosting procesima </w:t>
+      </w:r>
+      <w:r>
+        <w:rPr>
+          <w:rFonts w:ascii="Times New Roman" w:hAnsi="Times New Roman" w:cs="Times New Roman"/>
+          <w:i/>
+          <w:iCs/>
+          <w:sz w:val="24"/>
+          <w:szCs w:val="24"/>
+        </w:rPr>
+        <w:t>web</w:t>
+      </w:r>
+      <w:r>
+        <w:rPr>
+          <w:rFonts w:ascii="Times New Roman" w:hAnsi="Times New Roman" w:cs="Times New Roman"/>
+          <w:sz w:val="24"/>
+          <w:szCs w:val="24"/>
+          <w:lang w:val="sr-Latn-RS"/>
+        </w:rPr>
+        <w:t xml:space="preserve"> servera. Kada se koristi </w:t>
+      </w:r>
+      <w:r>
+        <w:rPr>
+          <w:rFonts w:ascii="Times New Roman" w:hAnsi="Times New Roman" w:cs="Times New Roman"/>
+          <w:sz w:val="24"/>
+          <w:szCs w:val="24"/>
+        </w:rPr>
+        <w:t>FaaS</w:t>
+      </w:r>
+      <w:r>
+        <w:rPr>
+          <w:rFonts w:ascii="Times New Roman" w:hAnsi="Times New Roman" w:cs="Times New Roman"/>
+          <w:sz w:val="24"/>
+          <w:szCs w:val="24"/>
+          <w:lang w:val="sr-Latn-RS"/>
+        </w:rPr>
+        <w:t>, tada fizičkim hardverom, operativnim sistemom virtu</w:t>
+      </w:r>
+      <w:r>
+        <w:rPr>
+          <w:rFonts w:ascii="Times New Roman" w:hAnsi="Times New Roman" w:cs="Times New Roman"/>
+          <w:sz w:val="24"/>
+          <w:szCs w:val="24"/>
+          <w:lang w:val="sr-Latn-RS"/>
+        </w:rPr>
+        <w:t>e</w:t>
+      </w:r>
+      <w:r>
+        <w:rPr>
+          <w:rFonts w:ascii="Times New Roman" w:hAnsi="Times New Roman" w:cs="Times New Roman"/>
+          <w:sz w:val="24"/>
+          <w:szCs w:val="24"/>
+          <w:lang w:val="sr-Latn-RS"/>
+        </w:rPr>
+        <w:t xml:space="preserve">lne mašine i </w:t>
+      </w:r>
+      <w:r>
+        <w:rPr>
+          <w:rFonts w:ascii="Times New Roman" w:hAnsi="Times New Roman" w:cs="Times New Roman"/>
+          <w:i/>
+          <w:iCs/>
+          <w:sz w:val="24"/>
+          <w:szCs w:val="24"/>
+        </w:rPr>
+        <w:t>web</w:t>
+      </w:r>
+      <w:r>
+        <w:rPr>
+          <w:rFonts w:ascii="Times New Roman" w:hAnsi="Times New Roman" w:cs="Times New Roman"/>
+          <w:sz w:val="24"/>
+          <w:szCs w:val="24"/>
+          <w:lang w:val="sr-Latn-RS"/>
+        </w:rPr>
+        <w:t xml:space="preserve"> serverom upravlja </w:t>
+      </w:r>
+      <w:r>
+        <w:rPr>
+          <w:rFonts w:ascii="Times New Roman" w:hAnsi="Times New Roman" w:cs="Times New Roman"/>
+          <w:i/>
+          <w:iCs/>
+          <w:sz w:val="24"/>
+          <w:szCs w:val="24"/>
+        </w:rPr>
+        <w:t>cloud</w:t>
+      </w:r>
+      <w:r>
+        <w:rPr>
+          <w:rFonts w:ascii="Times New Roman" w:hAnsi="Times New Roman" w:cs="Times New Roman"/>
+          <w:sz w:val="24"/>
+          <w:szCs w:val="24"/>
+          <w:lang w:val="sr-Latn-RS"/>
+        </w:rPr>
+        <w:t xml:space="preserve"> servis provajder. Time je omogućeno programeru da se fokusira isključivo na pojedinačne funkcije u kodu.</w:t>
+      </w:r>
+    </w:p>
+    <w:p>
+      <w:pPr>
+        <w:ind w:firstLine="720"/>
+        <w:jc w:val="both"/>
+        <w:rPr>
+          <w:rFonts w:ascii="Times New Roman" w:hAnsi="Times New Roman" w:cs="Times New Roman"/>
+          <w:sz w:val="24"/>
+          <w:szCs w:val="24"/>
+          <w:lang w:val="sr-Latn-RS"/>
+        </w:rPr>
+      </w:pPr>
+      <w:r>
+        <w:rPr>
+          <w:rFonts w:ascii="Times New Roman" w:hAnsi="Times New Roman" w:cs="Times New Roman"/>
+          <w:sz w:val="24"/>
+          <w:szCs w:val="24"/>
+        </w:rPr>
+        <w:t>FaaS</w:t>
+      </w:r>
+      <w:r>
+        <w:rPr>
+          <w:rFonts w:ascii="Times New Roman" w:hAnsi="Times New Roman" w:cs="Times New Roman"/>
+          <w:sz w:val="24"/>
+          <w:szCs w:val="24"/>
+          <w:lang w:val="sr-Latn-RS"/>
+        </w:rPr>
+        <w:t xml:space="preserve"> rešenja je moguće pronaći na svim velikim javnim </w:t>
+      </w:r>
+      <w:r>
+        <w:rPr>
+          <w:rFonts w:ascii="Times New Roman" w:hAnsi="Times New Roman" w:cs="Times New Roman"/>
+          <w:i/>
+          <w:iCs/>
+          <w:sz w:val="24"/>
+          <w:szCs w:val="24"/>
+        </w:rPr>
+        <w:t>cloud</w:t>
+      </w:r>
+      <w:r>
+        <w:rPr>
+          <w:rFonts w:ascii="Times New Roman" w:hAnsi="Times New Roman" w:cs="Times New Roman"/>
+          <w:sz w:val="24"/>
+          <w:szCs w:val="24"/>
+          <w:lang w:val="sr-Latn-RS"/>
+        </w:rPr>
+        <w:t xml:space="preserve"> platformama</w:t>
+      </w:r>
+      <w:r>
+        <w:rPr>
+          <w:rFonts w:ascii="Times New Roman" w:hAnsi="Times New Roman" w:cs="Times New Roman"/>
+          <w:sz w:val="24"/>
+          <w:szCs w:val="24"/>
+          <w:lang w:val="sr-Latn-RS"/>
+        </w:rPr>
+        <w:t>. Neki popularniji primeri uključuju:</w:t>
+      </w:r>
+    </w:p>
+    <w:p>
+      <w:pPr>
+        <w:pStyle w:val="ListParagraph"/>
+        <w:numPr>
+          <w:ilvl w:val="0"/>
+          <w:numId w:val="4"/>
+        </w:numPr>
+        <w:jc w:val="both"/>
+        <w:rPr>
+          <w:rFonts w:ascii="Times New Roman" w:hAnsi="Times New Roman" w:cs="Times New Roman"/>
+          <w:sz w:val="24"/>
+          <w:szCs w:val="24"/>
+          <w:lang w:val="sr-Latn-RS"/>
+        </w:rPr>
+      </w:pPr>
+      <w:r>
+        <w:rPr>
+          <w:rFonts w:ascii="Times New Roman" w:hAnsi="Times New Roman" w:cs="Times New Roman"/>
+          <w:i/>
+          <w:iCs/>
+          <w:sz w:val="24"/>
+          <w:szCs w:val="24"/>
+        </w:rPr>
+        <w:t>IBM Cloud Functions</w:t>
+      </w:r>
+    </w:p>
+    <w:p>
+      <w:pPr>
+        <w:pStyle w:val="ListParagraph"/>
+        <w:numPr>
+          <w:ilvl w:val="0"/>
+          <w:numId w:val="4"/>
+        </w:numPr>
+        <w:jc w:val="both"/>
+        <w:rPr>
+          <w:rFonts w:ascii="Times New Roman" w:hAnsi="Times New Roman" w:cs="Times New Roman"/>
+          <w:sz w:val="24"/>
+          <w:szCs w:val="24"/>
+          <w:lang w:val="sr-Latn-RS"/>
+        </w:rPr>
+      </w:pPr>
+      <w:r>
+        <w:rPr>
+          <w:rFonts w:ascii="Times New Roman" w:hAnsi="Times New Roman" w:cs="Times New Roman"/>
+          <w:i/>
+          <w:iCs/>
+          <w:sz w:val="24"/>
+          <w:szCs w:val="24"/>
+        </w:rPr>
+        <w:t>Amazon’s AWS Lambda</w:t>
+      </w:r>
+    </w:p>
+    <w:p>
+      <w:pPr>
+        <w:pStyle w:val="ListParagraph"/>
+        <w:numPr>
+          <w:ilvl w:val="0"/>
+          <w:numId w:val="4"/>
+        </w:numPr>
+        <w:jc w:val="both"/>
+        <w:rPr>
+          <w:rFonts w:ascii="Times New Roman" w:hAnsi="Times New Roman" w:cs="Times New Roman"/>
+          <w:sz w:val="24"/>
+          <w:szCs w:val="24"/>
+          <w:lang w:val="sr-Latn-RS"/>
+        </w:rPr>
+      </w:pPr>
+      <w:r>
+        <w:rPr>
+          <w:rFonts w:ascii="Times New Roman" w:hAnsi="Times New Roman" w:cs="Times New Roman"/>
+          <w:i/>
+          <w:iCs/>
+          <w:sz w:val="24"/>
+          <w:szCs w:val="24"/>
+        </w:rPr>
+        <w:t>Google Cloud Functions</w:t>
+      </w:r>
+    </w:p>
+    <w:p>
+      <w:pPr>
+        <w:pStyle w:val="ListParagraph"/>
+        <w:numPr>
+          <w:ilvl w:val="0"/>
+          <w:numId w:val="4"/>
+        </w:numPr>
+        <w:jc w:val="both"/>
+        <w:rPr>
+          <w:rFonts w:ascii="Times New Roman" w:hAnsi="Times New Roman" w:cs="Times New Roman"/>
+          <w:sz w:val="24"/>
+          <w:szCs w:val="24"/>
+          <w:lang w:val="sr-Latn-RS"/>
+        </w:rPr>
+      </w:pPr>
+      <w:r>
+        <w:rPr>
+          <w:rFonts w:ascii="Times New Roman" w:hAnsi="Times New Roman" w:cs="Times New Roman"/>
+          <w:i/>
+          <w:iCs/>
+          <w:sz w:val="24"/>
+          <w:szCs w:val="24"/>
+        </w:rPr>
+        <w:t>Microsoft Azure Functions</w:t>
+      </w:r>
+    </w:p>
+    <w:p>
+      <w:pPr>
+        <w:pStyle w:val="ListParagraph"/>
+        <w:numPr>
+          <w:ilvl w:val="0"/>
+          <w:numId w:val="4"/>
+        </w:numPr>
+        <w:jc w:val="both"/>
+        <w:rPr>
+          <w:rFonts w:ascii="Times New Roman" w:hAnsi="Times New Roman" w:cs="Times New Roman"/>
+          <w:sz w:val="24"/>
+          <w:szCs w:val="24"/>
+          <w:lang w:val="sr-Latn-RS"/>
+        </w:rPr>
+      </w:pPr>
+      <w:r>
+        <w:rPr>
+          <w:rFonts w:ascii="Times New Roman" w:hAnsi="Times New Roman" w:cs="Times New Roman"/>
+          <w:i/>
+          <w:iCs/>
+          <w:sz w:val="24"/>
+          <w:szCs w:val="24"/>
+        </w:rPr>
+        <w:t>OpenFaaS</w:t>
+      </w:r>
+    </w:p>
+    <w:p>
+      <w:pPr>
+        <w:ind w:firstLine="630"/>
+        <w:jc w:val="both"/>
+        <w:rPr>
+          <w:rFonts w:ascii="Times New Roman" w:hAnsi="Times New Roman" w:cs="Times New Roman"/>
+          <w:sz w:val="24"/>
+          <w:szCs w:val="24"/>
+          <w:lang w:val="sr-Latn-RS"/>
+        </w:rPr>
+      </w:pPr>
+      <w:r>
+        <w:rPr>
+          <w:rFonts w:ascii="Times New Roman" w:hAnsi="Times New Roman" w:cs="Times New Roman"/>
+          <w:sz w:val="24"/>
+          <w:szCs w:val="24"/>
+          <w:lang w:val="sr-Latn-RS"/>
+        </w:rPr>
+        <w:t xml:space="preserve">Postoji nekoliko dobrih praksi koje programeri mogu slediti kako bi lakše i efikasnije koristili </w:t>
+      </w:r>
+      <w:r>
+        <w:rPr>
+          <w:rFonts w:ascii="Times New Roman" w:hAnsi="Times New Roman" w:cs="Times New Roman"/>
+          <w:sz w:val="24"/>
+          <w:szCs w:val="24"/>
+        </w:rPr>
+        <w:t>FaaS</w:t>
+      </w:r>
+      <w:r>
+        <w:rPr>
+          <w:rFonts w:ascii="Times New Roman" w:hAnsi="Times New Roman" w:cs="Times New Roman"/>
+          <w:sz w:val="24"/>
+          <w:szCs w:val="24"/>
+          <w:lang w:val="sr-Latn-RS"/>
+        </w:rPr>
+        <w:t>:</w:t>
+      </w:r>
+    </w:p>
+    <w:p>
+      <w:pPr>
+        <w:pStyle w:val="ListParagraph"/>
+        <w:numPr>
+          <w:ilvl w:val="0"/>
+          <w:numId w:val="9"/>
+        </w:numPr>
+        <w:jc w:val="both"/>
+        <w:rPr>
+          <w:rFonts w:ascii="Times New Roman" w:hAnsi="Times New Roman" w:cs="Times New Roman"/>
+          <w:sz w:val="24"/>
+          <w:szCs w:val="24"/>
+          <w:lang w:val="sr-Latn-RS"/>
+        </w:rPr>
+      </w:pPr>
+      <w:r>
+        <w:rPr>
+          <w:rFonts w:ascii="Times New Roman" w:hAnsi="Times New Roman" w:cs="Times New Roman"/>
+          <w:sz w:val="24"/>
+          <w:szCs w:val="24"/>
+          <w:lang w:val="sr-Latn-RS"/>
+        </w:rPr>
+        <w:t xml:space="preserve">Svaka funkcija obavlja samo jednu akciju – </w:t>
+      </w:r>
+      <w:r>
+        <w:rPr>
+          <w:rFonts w:ascii="Times New Roman" w:hAnsi="Times New Roman" w:cs="Times New Roman"/>
+          <w:sz w:val="24"/>
+          <w:szCs w:val="24"/>
+        </w:rPr>
+        <w:t>FaaS</w:t>
+      </w:r>
+      <w:r>
+        <w:rPr>
+          <w:rFonts w:ascii="Times New Roman" w:hAnsi="Times New Roman" w:cs="Times New Roman"/>
+          <w:sz w:val="24"/>
+          <w:szCs w:val="24"/>
+          <w:lang w:val="sr-Latn-RS"/>
+        </w:rPr>
+        <w:t xml:space="preserve"> funkcije je potrebno dizajnirati tako da rade samo određeni deo posla kao odgovor na događaj. Pisanje efikasnog, </w:t>
+      </w:r>
+      <w:r>
+        <w:rPr>
+          <w:rFonts w:ascii="Times New Roman" w:hAnsi="Times New Roman" w:cs="Times New Roman"/>
+          <w:i/>
+          <w:iCs/>
+          <w:sz w:val="24"/>
+          <w:szCs w:val="24"/>
+        </w:rPr>
+        <w:t>lightweight</w:t>
+      </w:r>
+      <w:r>
+        <w:rPr>
+          <w:rFonts w:ascii="Times New Roman" w:hAnsi="Times New Roman" w:cs="Times New Roman"/>
+          <w:sz w:val="24"/>
+          <w:szCs w:val="24"/>
+          <w:lang w:val="sr-Latn-RS"/>
+        </w:rPr>
+        <w:t xml:space="preserve"> koda sa limitiranim </w:t>
+      </w:r>
+      <w:r>
+        <w:rPr>
+          <w:rFonts w:ascii="Times New Roman" w:hAnsi="Times New Roman" w:cs="Times New Roman"/>
+          <w:i/>
+          <w:iCs/>
+          <w:sz w:val="24"/>
+          <w:szCs w:val="24"/>
+        </w:rPr>
+        <w:t>scope</w:t>
+      </w:r>
+      <w:r>
+        <w:rPr>
+          <w:rFonts w:ascii="Times New Roman" w:hAnsi="Times New Roman" w:cs="Times New Roman"/>
+          <w:sz w:val="24"/>
+          <w:szCs w:val="24"/>
+          <w:lang w:val="sr-Latn-RS"/>
+        </w:rPr>
+        <w:t>-om omogućava brže učitavanje i izvršavanje funkcija.</w:t>
+      </w:r>
+    </w:p>
+    <w:p>
+      <w:pPr>
+        <w:pStyle w:val="ListParagraph"/>
+        <w:numPr>
+          <w:ilvl w:val="0"/>
+          <w:numId w:val="9"/>
+        </w:numPr>
+        <w:jc w:val="both"/>
+        <w:rPr>
+          <w:rFonts w:ascii="Times New Roman" w:hAnsi="Times New Roman" w:cs="Times New Roman"/>
+          <w:sz w:val="24"/>
+          <w:szCs w:val="24"/>
+          <w:lang w:val="sr-Latn-RS"/>
+        </w:rPr>
+      </w:pPr>
+      <w:r>
+        <w:rPr>
+          <w:rFonts w:ascii="Times New Roman" w:hAnsi="Times New Roman" w:cs="Times New Roman"/>
+          <w:sz w:val="24"/>
+          <w:szCs w:val="24"/>
+          <w:lang w:val="sr-Latn-RS"/>
+        </w:rPr>
+        <w:t xml:space="preserve">Funkcije se ne trebaju međusobno pozivati </w:t>
+      </w:r>
+      <w:r>
+        <w:rPr>
+          <w:rFonts w:ascii="Times New Roman" w:hAnsi="Times New Roman" w:cs="Times New Roman"/>
+          <w:sz w:val="24"/>
+          <w:szCs w:val="24"/>
+          <w:lang w:val="sr-Latn-RS"/>
+        </w:rPr>
+        <w:t>–</w:t>
+      </w:r>
+      <w:r>
+        <w:rPr>
+          <w:rFonts w:ascii="Times New Roman" w:hAnsi="Times New Roman" w:cs="Times New Roman"/>
+          <w:sz w:val="24"/>
+          <w:szCs w:val="24"/>
+          <w:lang w:val="sr-Latn-RS"/>
+        </w:rPr>
+        <w:t xml:space="preserve"> </w:t>
+      </w:r>
+      <w:r>
+        <w:rPr>
+          <w:rFonts w:ascii="Times New Roman" w:hAnsi="Times New Roman" w:cs="Times New Roman"/>
+          <w:sz w:val="24"/>
+          <w:szCs w:val="24"/>
+          <w:lang w:val="sr-Latn-RS"/>
+        </w:rPr>
+        <w:t>Previše funkcija će povećati troškove i ukloniti vrednost izolacije funkcija.</w:t>
+      </w:r>
+    </w:p>
+    <w:p>
+      <w:pPr>
+        <w:pStyle w:val="ListParagraph"/>
+        <w:numPr>
+          <w:ilvl w:val="0"/>
+          <w:numId w:val="9"/>
+        </w:numPr>
+        <w:jc w:val="both"/>
+        <w:rPr>
+          <w:rFonts w:ascii="Times New Roman" w:hAnsi="Times New Roman" w:cs="Times New Roman"/>
+          <w:sz w:val="24"/>
+          <w:szCs w:val="24"/>
+          <w:lang w:val="sr-Latn-RS"/>
+        </w:rPr>
+      </w:pPr>
+      <w:r>
+        <w:rPr>
+          <w:rFonts w:ascii="Times New Roman" w:hAnsi="Times New Roman" w:cs="Times New Roman"/>
+          <w:sz w:val="24"/>
+          <w:szCs w:val="24"/>
+          <w:lang w:val="sr-Latn-RS"/>
+        </w:rPr>
+        <w:t>Koristiti što je manje moguće biblioteka u funkcijama – Korišćenje prevelikog broja biblioteka može usporiti funkcije i otežati njihovo skaliranje.</w:t>
+      </w:r>
+    </w:p>
+    <w:p>
+      <w:pPr>
+        <w:ind w:firstLine="720"/>
+        <w:jc w:val="both"/>
+        <w:rPr>
+          <w:rFonts w:ascii="Times New Roman" w:hAnsi="Times New Roman" w:cs="Times New Roman"/>
+          <w:sz w:val="24"/>
+          <w:szCs w:val="24"/>
+          <w:lang w:val="sr-Latn-RS"/>
+        </w:rPr>
+      </w:pPr>
+      <w:r>
+        <w:rPr>
+          <w:rFonts w:ascii="Times New Roman" w:hAnsi="Times New Roman" w:cs="Times New Roman"/>
+          <w:sz w:val="24"/>
+          <w:szCs w:val="24"/>
+        </w:rPr>
+        <w:t>Kubernetes</w:t>
+      </w:r>
+      <w:r>
+        <w:rPr>
+          <w:rFonts w:ascii="Times New Roman" w:hAnsi="Times New Roman" w:cs="Times New Roman"/>
+          <w:sz w:val="24"/>
+          <w:szCs w:val="24"/>
+          <w:lang w:val="sr-Latn-RS"/>
+        </w:rPr>
+        <w:t xml:space="preserve"> i </w:t>
+      </w:r>
+      <w:r>
+        <w:rPr>
+          <w:rFonts w:ascii="Times New Roman" w:hAnsi="Times New Roman" w:cs="Times New Roman"/>
+          <w:sz w:val="24"/>
+          <w:szCs w:val="24"/>
+        </w:rPr>
+        <w:t>Knative</w:t>
+      </w:r>
+      <w:r>
+        <w:rPr>
+          <w:rFonts w:ascii="Times New Roman" w:hAnsi="Times New Roman" w:cs="Times New Roman"/>
+          <w:sz w:val="24"/>
+          <w:szCs w:val="24"/>
+          <w:lang w:val="sr-Latn-RS"/>
+        </w:rPr>
+        <w:t xml:space="preserve"> predstavljaju implementaciju „vodovoda“ iza </w:t>
+      </w:r>
+      <w:r>
+        <w:rPr>
+          <w:rFonts w:ascii="Times New Roman" w:hAnsi="Times New Roman" w:cs="Times New Roman"/>
+          <w:sz w:val="24"/>
+          <w:szCs w:val="24"/>
+        </w:rPr>
+        <w:t>FaaS</w:t>
+      </w:r>
+      <w:r>
+        <w:rPr>
+          <w:rFonts w:ascii="Times New Roman" w:hAnsi="Times New Roman" w:cs="Times New Roman"/>
+          <w:sz w:val="24"/>
+          <w:szCs w:val="24"/>
+          <w:lang w:val="sr-Latn-RS"/>
+        </w:rPr>
+        <w:t xml:space="preserve">-a. </w:t>
+      </w:r>
+      <w:r>
+        <w:rPr>
+          <w:rFonts w:ascii="Times New Roman" w:hAnsi="Times New Roman" w:cs="Times New Roman"/>
+          <w:sz w:val="24"/>
+          <w:szCs w:val="24"/>
+        </w:rPr>
+        <w:t>Kubernetes</w:t>
+      </w:r>
+      <w:r>
+        <w:rPr>
+          <w:rFonts w:ascii="Times New Roman" w:hAnsi="Times New Roman" w:cs="Times New Roman"/>
+          <w:sz w:val="24"/>
+          <w:szCs w:val="24"/>
+          <w:lang w:val="sr-Latn-RS"/>
+        </w:rPr>
+        <w:t xml:space="preserve"> je </w:t>
+      </w:r>
+      <w:r>
+        <w:rPr>
+          <w:rFonts w:ascii="Times New Roman" w:hAnsi="Times New Roman" w:cs="Times New Roman"/>
+          <w:i/>
+          <w:iCs/>
+          <w:sz w:val="24"/>
+          <w:szCs w:val="24"/>
+        </w:rPr>
+        <w:t>open-source</w:t>
+      </w:r>
+      <w:r>
+        <w:rPr>
+          <w:rFonts w:ascii="Times New Roman" w:hAnsi="Times New Roman" w:cs="Times New Roman"/>
+          <w:sz w:val="24"/>
+          <w:szCs w:val="24"/>
+          <w:lang w:val="sr-Latn-RS"/>
+        </w:rPr>
+        <w:t xml:space="preserve"> alat za orkestraciju kontejnera i predstavlja ključnu aplikaciju za upravljanje </w:t>
+      </w:r>
+      <w:r>
+        <w:rPr>
+          <w:rFonts w:ascii="Times New Roman" w:hAnsi="Times New Roman" w:cs="Times New Roman"/>
+          <w:i/>
+          <w:iCs/>
+          <w:sz w:val="24"/>
+          <w:szCs w:val="24"/>
+        </w:rPr>
+        <w:t>cloud</w:t>
+      </w:r>
+      <w:r>
+        <w:rPr>
+          <w:rFonts w:ascii="Times New Roman" w:hAnsi="Times New Roman" w:cs="Times New Roman"/>
+          <w:sz w:val="24"/>
+          <w:szCs w:val="24"/>
+          <w:lang w:val="sr-Latn-RS"/>
+        </w:rPr>
+        <w:t xml:space="preserve"> aplikacijama. </w:t>
+      </w:r>
+      <w:r>
+        <w:rPr>
+          <w:rFonts w:ascii="Times New Roman" w:hAnsi="Times New Roman" w:cs="Times New Roman"/>
+          <w:sz w:val="24"/>
+          <w:szCs w:val="24"/>
+        </w:rPr>
+        <w:t>Knative</w:t>
+      </w:r>
+      <w:r>
+        <w:rPr>
+          <w:rFonts w:ascii="Times New Roman" w:hAnsi="Times New Roman" w:cs="Times New Roman"/>
+          <w:sz w:val="24"/>
+          <w:szCs w:val="24"/>
+          <w:lang w:val="sr-Latn-RS"/>
+        </w:rPr>
+        <w:t xml:space="preserve"> je automatizovani sistem koji pomaže programerskim timovima pri upravljanju i održavanju procesa unutar </w:t>
+      </w:r>
+      <w:r>
+        <w:rPr>
+          <w:rFonts w:ascii="Times New Roman" w:hAnsi="Times New Roman" w:cs="Times New Roman"/>
+          <w:sz w:val="24"/>
+          <w:szCs w:val="24"/>
+        </w:rPr>
+        <w:t>Kubernetes</w:t>
+      </w:r>
+      <w:r>
+        <w:rPr>
+          <w:rFonts w:ascii="Times New Roman" w:hAnsi="Times New Roman" w:cs="Times New Roman"/>
+          <w:sz w:val="24"/>
+          <w:szCs w:val="24"/>
+          <w:lang w:val="sr-Latn-RS"/>
+        </w:rPr>
+        <w:t>-a.</w:t>
+      </w:r>
+      <w:r>
+        <w:rPr>
+          <w:rFonts w:ascii="Times New Roman" w:hAnsi="Times New Roman" w:cs="Times New Roman"/>
+          <w:sz w:val="24"/>
+          <w:szCs w:val="24"/>
+          <w:lang w:val="sr-Latn-RS"/>
+        </w:rPr>
+        <w:t xml:space="preserve"> Njegova svrha jeste da pojednostavi, automatizuje i nadgleda </w:t>
+      </w:r>
+      <w:r>
+        <w:rPr>
+          <w:rFonts w:ascii="Times New Roman" w:hAnsi="Times New Roman" w:cs="Times New Roman"/>
+          <w:i/>
+          <w:iCs/>
+          <w:sz w:val="24"/>
+          <w:szCs w:val="24"/>
+        </w:rPr>
+        <w:t>deployment</w:t>
+      </w:r>
+      <w:r>
+        <w:rPr>
+          <w:rFonts w:ascii="Times New Roman" w:hAnsi="Times New Roman" w:cs="Times New Roman"/>
+          <w:sz w:val="24"/>
+          <w:szCs w:val="24"/>
+          <w:lang w:val="sr-Latn-RS"/>
+        </w:rPr>
+        <w:t xml:space="preserve"> </w:t>
+      </w:r>
+      <w:r>
+        <w:rPr>
+          <w:rFonts w:ascii="Times New Roman" w:hAnsi="Times New Roman" w:cs="Times New Roman"/>
+          <w:sz w:val="24"/>
+          <w:szCs w:val="24"/>
+        </w:rPr>
+        <w:t>Kubernetes</w:t>
+      </w:r>
+      <w:r>
+        <w:rPr>
+          <w:rFonts w:ascii="Times New Roman" w:hAnsi="Times New Roman" w:cs="Times New Roman"/>
+          <w:sz w:val="24"/>
+          <w:szCs w:val="24"/>
+          <w:lang w:val="sr-Latn-RS"/>
+        </w:rPr>
+        <w:t xml:space="preserve">-a, tako da timovi provode manje vremena u održavanju, a više u samom razvoju aplikacije. </w:t>
+      </w:r>
+      <w:r>
+        <w:rPr>
+          <w:rFonts w:ascii="Times New Roman" w:hAnsi="Times New Roman" w:cs="Times New Roman"/>
+          <w:sz w:val="24"/>
+          <w:szCs w:val="24"/>
+        </w:rPr>
+        <w:t>Knative</w:t>
+      </w:r>
+      <w:r>
+        <w:rPr>
+          <w:rFonts w:ascii="Times New Roman" w:hAnsi="Times New Roman" w:cs="Times New Roman"/>
+          <w:sz w:val="24"/>
+          <w:szCs w:val="24"/>
+          <w:lang w:val="sr-Latn-RS"/>
+        </w:rPr>
+        <w:t xml:space="preserve"> preuzima zadatke koji se ponavljaju i koji su vremenski zahtevni uklanjajući „prepreke“ i kašnjenja.</w:t>
+      </w:r>
+    </w:p>
+    <w:p>
+      <w:pPr>
+        <w:ind w:firstLine="720"/>
+        <w:jc w:val="both"/>
+        <w:rPr>
+          <w:rFonts w:ascii="Times New Roman" w:hAnsi="Times New Roman" w:cs="Times New Roman"/>
+          <w:sz w:val="24"/>
+          <w:szCs w:val="24"/>
+          <w:lang w:val="sr-Latn-RS"/>
+        </w:rPr>
+      </w:pPr>
+      <w:r>
+        <w:rPr>
+          <w:rFonts w:ascii="Times New Roman" w:hAnsi="Times New Roman" w:cs="Times New Roman"/>
+          <w:sz w:val="24"/>
+          <w:szCs w:val="24"/>
+          <w:lang w:val="sr-Latn-RS"/>
+        </w:rPr>
+        <w:t xml:space="preserve">Knative sadrži dve glavne komponente koje pomažu timovima koji rade sa </w:t>
+      </w:r>
+      <w:r>
+        <w:rPr>
+          <w:rFonts w:ascii="Times New Roman" w:hAnsi="Times New Roman" w:cs="Times New Roman"/>
+          <w:sz w:val="24"/>
+          <w:szCs w:val="24"/>
+        </w:rPr>
+        <w:t>Kubernetes</w:t>
+      </w:r>
+      <w:r>
+        <w:rPr>
+          <w:rFonts w:ascii="Times New Roman" w:hAnsi="Times New Roman" w:cs="Times New Roman"/>
+          <w:sz w:val="24"/>
+          <w:szCs w:val="24"/>
+          <w:lang w:val="sr-Latn-RS"/>
+        </w:rPr>
+        <w:t>-om</w:t>
+      </w:r>
+      <w:r>
+        <w:rPr>
+          <w:rFonts w:ascii="Times New Roman" w:hAnsi="Times New Roman" w:cs="Times New Roman"/>
+          <w:sz w:val="24"/>
+          <w:szCs w:val="24"/>
+          <w:lang w:val="sr-Latn-RS"/>
+        </w:rPr>
+        <w:t xml:space="preserve">, a to su </w:t>
+      </w:r>
+      <w:r>
+        <w:rPr>
+          <w:rFonts w:ascii="Times New Roman" w:hAnsi="Times New Roman" w:cs="Times New Roman"/>
+          <w:sz w:val="24"/>
+          <w:szCs w:val="24"/>
+        </w:rPr>
+        <w:t>Knative Eventing</w:t>
+      </w:r>
+      <w:r>
+        <w:rPr>
+          <w:rFonts w:ascii="Times New Roman" w:hAnsi="Times New Roman" w:cs="Times New Roman"/>
+          <w:sz w:val="24"/>
+          <w:szCs w:val="24"/>
+          <w:lang w:val="sr-Latn-RS"/>
+        </w:rPr>
+        <w:t xml:space="preserve"> i </w:t>
+      </w:r>
+      <w:r>
+        <w:rPr>
+          <w:rFonts w:ascii="Times New Roman" w:hAnsi="Times New Roman" w:cs="Times New Roman"/>
+          <w:sz w:val="24"/>
+          <w:szCs w:val="24"/>
+        </w:rPr>
+        <w:t>Knative Serving</w:t>
+      </w:r>
+      <w:r>
+        <w:rPr>
+          <w:rFonts w:ascii="Times New Roman" w:hAnsi="Times New Roman" w:cs="Times New Roman"/>
+          <w:sz w:val="24"/>
+          <w:szCs w:val="24"/>
+          <w:lang w:val="sr-Latn-RS"/>
+        </w:rPr>
+        <w:t xml:space="preserve">. </w:t>
+      </w:r>
+      <w:r>
+        <w:rPr>
+          <w:rFonts w:ascii="Times New Roman" w:hAnsi="Times New Roman" w:cs="Times New Roman"/>
+          <w:sz w:val="24"/>
+          <w:szCs w:val="24"/>
+        </w:rPr>
+        <w:t>Knative Eventing</w:t>
+      </w:r>
+      <w:r>
+        <w:rPr>
+          <w:rFonts w:ascii="Times New Roman" w:hAnsi="Times New Roman" w:cs="Times New Roman"/>
+          <w:sz w:val="24"/>
+          <w:szCs w:val="24"/>
+          <w:lang w:val="sr-Latn-RS"/>
+        </w:rPr>
+        <w:t xml:space="preserve"> omogućava programerima da podese </w:t>
+      </w:r>
+      <w:r>
+        <w:rPr>
+          <w:rFonts w:ascii="Times New Roman" w:hAnsi="Times New Roman" w:cs="Times New Roman"/>
+          <w:sz w:val="24"/>
+          <w:szCs w:val="24"/>
+          <w:lang w:val="sr-Latn-RS"/>
+        </w:rPr>
+        <w:t xml:space="preserve">detaljne akcije koje će biti </w:t>
+      </w:r>
+      <w:r>
+        <w:rPr>
+          <w:rFonts w:ascii="Times New Roman" w:hAnsi="Times New Roman" w:cs="Times New Roman"/>
+          <w:i/>
+          <w:iCs/>
+          <w:sz w:val="24"/>
+          <w:szCs w:val="24"/>
+        </w:rPr>
+        <w:t>trigger</w:t>
+      </w:r>
+      <w:r>
+        <w:rPr>
+          <w:rFonts w:ascii="Times New Roman" w:hAnsi="Times New Roman" w:cs="Times New Roman"/>
+          <w:sz w:val="24"/>
+          <w:szCs w:val="24"/>
+          <w:lang w:val="sr-Latn-RS"/>
+        </w:rPr>
+        <w:t xml:space="preserve">-ovane specifičnim događajima u širem okruženju. </w:t>
+      </w:r>
+      <w:r>
+        <w:rPr>
+          <w:rFonts w:ascii="Times New Roman" w:hAnsi="Times New Roman" w:cs="Times New Roman"/>
+          <w:sz w:val="24"/>
+          <w:szCs w:val="24"/>
+        </w:rPr>
+        <w:t>Knative Serving</w:t>
+      </w:r>
+      <w:r>
+        <w:rPr>
+          <w:rFonts w:ascii="Times New Roman" w:hAnsi="Times New Roman" w:cs="Times New Roman"/>
+          <w:sz w:val="24"/>
+          <w:szCs w:val="24"/>
+          <w:lang w:val="sr-Latn-RS"/>
+        </w:rPr>
+        <w:t xml:space="preserve"> automatski upravlja kreiranjem i skaliranjem usluga kroz </w:t>
+      </w:r>
+      <w:r>
+        <w:rPr>
+          <w:rFonts w:ascii="Times New Roman" w:hAnsi="Times New Roman" w:cs="Times New Roman"/>
+          <w:sz w:val="24"/>
+          <w:szCs w:val="24"/>
+        </w:rPr>
+        <w:t>Kubernetes</w:t>
+      </w:r>
+      <w:r>
+        <w:rPr>
+          <w:rFonts w:ascii="Times New Roman" w:hAnsi="Times New Roman" w:cs="Times New Roman"/>
+          <w:sz w:val="24"/>
+          <w:szCs w:val="24"/>
+          <w:lang w:val="sr-Latn-RS"/>
+        </w:rPr>
+        <w:t>, uključujući skaliranje na nulu. Ove komponente za cilj imaju oslobađanje resursa koje bi timovi potrošili na upravljanje sistemima.</w:t>
       </w:r>
     </w:p>
     <w:sectPr>
+      <w:footerReference w:type="default" r:id="rId10"/>
       <w:pgSz w:w="11906" w:h="16838" w:code="9"/>
       <w:pgMar w:top="1418" w:right="1418" w:bottom="1418" w:left="1418" w:header="720" w:footer="720" w:gutter="0"/>
       <w:cols w:space="720"/>
@@ -752,6 +1925,1250 @@
     </w:sectPr>
   </w:body>
 </w:document>
+</file>
+
+<file path=word/endnotes.xml><?xml version="1.0" encoding="utf-8"?>
+<w:endnotes xmlns:wpc="http://schemas.microsoft.com/office/word/2010/wordprocessingCanvas" xmlns:cx="http://schemas.microsoft.com/office/drawing/2014/chartex" xmlns:cx1="http://schemas.microsoft.com/office/drawing/2015/9/8/chartex" xmlns:cx2="http://schemas.microsoft.com/office/drawing/2015/10/21/chartex" xmlns:cx3="http://schemas.microsoft.com/office/drawing/2016/5/9/chartex" xmlns:cx4="http://schemas.microsoft.com/office/drawing/2016/5/10/chartex" xmlns:cx5="http://schemas.microsoft.com/office/drawing/2016/5/11/chartex" xmlns:cx6="http://schemas.microsoft.com/office/drawing/2016/5/12/chartex" xmlns:cx7="http://schemas.microsoft.com/office/drawing/2016/5/13/chartex" xmlns:cx8="http://schemas.microsoft.com/office/drawing/2016/5/14/chartex" xmlns:mc="http://schemas.openxmlformats.org/markup-compatibility/2006" xmlns:aink="http://schemas.microsoft.com/office/drawing/2016/ink" xmlns:am3d="http://schemas.microsoft.com/office/drawing/2017/model3d" xmlns:o="urn:schemas-microsoft-com:office:office" xmlns:oel="http://schemas.microsoft.com/office/2019/extlst" xmlns:r="http://schemas.openxmlformats.org/officeDocument/2006/relationships" xmlns:m="http://schemas.openxmlformats.org/officeDocument/2006/math" xmlns:v="urn:schemas-microsoft-com:vml" xmlns:wp14="http://schemas.microsoft.com/office/word/2010/wordprocessingDrawing" xmlns:wp="http://schemas.openxmlformats.org/drawingml/2006/wordprocessingDrawing" xmlns:w10="urn:schemas-microsoft-com:office:word" xmlns:w="http://schemas.openxmlformats.org/wordprocessingml/2006/main" xmlns:w14="http://schemas.microsoft.com/office/word/2010/wordml" xmlns:w15="http://schemas.microsoft.com/office/word/2012/wordml" xmlns:w16cex="http://schemas.microsoft.com/office/word/2018/wordml/cex" xmlns:w16cid="http://schemas.microsoft.com/office/word/2016/wordml/cid" xmlns:w16="http://schemas.microsoft.com/office/word/2018/wordml" xmlns:w16sdtdh="http://schemas.microsoft.com/office/word/2020/wordml/sdtdatahash" xmlns:w16se="http://schemas.microsoft.com/office/word/2015/wordml/symex" xmlns:wpg="http://schemas.microsoft.com/office/word/2010/wordprocessingGroup" xmlns:wpi="http://schemas.microsoft.com/office/word/2010/wordprocessingInk" xmlns:wne="http://schemas.microsoft.com/office/word/2006/wordml" xmlns:wps="http://schemas.microsoft.com/office/word/2010/wordprocessingShape" mc:Ignorable="w14 w15 w16se w16cid w16 w16cex w16sdtdh wp14">
+  <w:endnote w:type="separator" w:id="-1">
+    <w:p>
+      <w:pPr>
+        <w:spacing w:after="0" w:line="240" w:lineRule="auto"/>
+      </w:pPr>
+      <w:r>
+        <w:separator/>
+      </w:r>
+    </w:p>
+  </w:endnote>
+  <w:endnote w:type="continuationSeparator" w:id="0">
+    <w:p>
+      <w:pPr>
+        <w:spacing w:after="0" w:line="240" w:lineRule="auto"/>
+      </w:pPr>
+      <w:r>
+        <w:continuationSeparator/>
+      </w:r>
+    </w:p>
+  </w:endnote>
+</w:endnotes>
+</file>
+
+<file path=word/footer1.xml><?xml version="1.0" encoding="utf-8"?>
+<w:ftr xmlns:wpc="http://schemas.microsoft.com/office/word/2010/wordprocessingCanvas" xmlns:cx="http://schemas.microsoft.com/office/drawing/2014/chartex" xmlns:cx1="http://schemas.microsoft.com/office/drawing/2015/9/8/chartex" xmlns:cx2="http://schemas.microsoft.com/office/drawing/2015/10/21/chartex" xmlns:cx3="http://schemas.microsoft.com/office/drawing/2016/5/9/chartex" xmlns:cx4="http://schemas.microsoft.com/office/drawing/2016/5/10/chartex" xmlns:cx5="http://schemas.microsoft.com/office/drawing/2016/5/11/chartex" xmlns:cx6="http://schemas.microsoft.com/office/drawing/2016/5/12/chartex" xmlns:cx7="http://schemas.microsoft.com/office/drawing/2016/5/13/chartex" xmlns:cx8="http://schemas.microsoft.com/office/drawing/2016/5/14/chartex" xmlns:mc="http://schemas.openxmlformats.org/markup-compatibility/2006" xmlns:aink="http://schemas.microsoft.com/office/drawing/2016/ink" xmlns:am3d="http://schemas.microsoft.com/office/drawing/2017/model3d" xmlns:o="urn:schemas-microsoft-com:office:office" xmlns:oel="http://schemas.microsoft.com/office/2019/extlst" xmlns:r="http://schemas.openxmlformats.org/officeDocument/2006/relationships" xmlns:m="http://schemas.openxmlformats.org/officeDocument/2006/math" xmlns:v="urn:schemas-microsoft-com:vml" xmlns:wp14="http://schemas.microsoft.com/office/word/2010/wordprocessingDrawing" xmlns:wp="http://schemas.openxmlformats.org/drawingml/2006/wordprocessingDrawing" xmlns:w10="urn:schemas-microsoft-com:office:word" xmlns:w="http://schemas.openxmlformats.org/wordprocessingml/2006/main" xmlns:w14="http://schemas.microsoft.com/office/word/2010/wordml" xmlns:w15="http://schemas.microsoft.com/office/word/2012/wordml" xmlns:w16cex="http://schemas.microsoft.com/office/word/2018/wordml/cex" xmlns:w16cid="http://schemas.microsoft.com/office/word/2016/wordml/cid" xmlns:w16="http://schemas.microsoft.com/office/word/2018/wordml" xmlns:w16sdtdh="http://schemas.microsoft.com/office/word/2020/wordml/sdtdatahash" xmlns:w16se="http://schemas.microsoft.com/office/word/2015/wordml/symex" xmlns:wpg="http://schemas.microsoft.com/office/word/2010/wordprocessingGroup" xmlns:wpi="http://schemas.microsoft.com/office/word/2010/wordprocessingInk" xmlns:wne="http://schemas.microsoft.com/office/word/2006/wordml" xmlns:wps="http://schemas.microsoft.com/office/word/2010/wordprocessingShape" mc:Ignorable="w14 w15 w16se w16cid w16 w16cex w16sdtdh wp14">
+  <w:sdt>
+    <w:sdtPr>
+      <w:id w:val="1900023627"/>
+      <w:docPartObj>
+        <w:docPartGallery w:val="Page Numbers (Bottom of Page)"/>
+        <w:docPartUnique/>
+      </w:docPartObj>
+    </w:sdtPr>
+    <w:sdtEndPr>
+      <w:rPr>
+        <w:noProof/>
+      </w:rPr>
+    </w:sdtEndPr>
+    <w:sdtContent>
+      <w:p>
+        <w:pPr>
+          <w:pStyle w:val="Footer"/>
+          <w:jc w:val="center"/>
+        </w:pPr>
+        <w:r>
+          <w:fldChar w:fldCharType="begin"/>
+        </w:r>
+        <w:r>
+          <w:instrText xml:space="preserve"> PAGE   \* MERGEFORMAT </w:instrText>
+        </w:r>
+        <w:r>
+          <w:fldChar w:fldCharType="separate"/>
+        </w:r>
+        <w:r>
+          <w:rPr>
+            <w:noProof/>
+          </w:rPr>
+          <w:t>2</w:t>
+        </w:r>
+        <w:r>
+          <w:rPr>
+            <w:noProof/>
+          </w:rPr>
+          <w:fldChar w:fldCharType="end"/>
+        </w:r>
+      </w:p>
+    </w:sdtContent>
+  </w:sdt>
+  <w:p>
+    <w:pPr>
+      <w:pStyle w:val="Footer"/>
+    </w:pPr>
+  </w:p>
+</w:ftr>
+</file>
+
+<file path=word/footnotes.xml><?xml version="1.0" encoding="utf-8"?>
+<w:footnotes xmlns:wpc="http://schemas.microsoft.com/office/word/2010/wordprocessingCanvas" xmlns:cx="http://schemas.microsoft.com/office/drawing/2014/chartex" xmlns:cx1="http://schemas.microsoft.com/office/drawing/2015/9/8/chartex" xmlns:cx2="http://schemas.microsoft.com/office/drawing/2015/10/21/chartex" xmlns:cx3="http://schemas.microsoft.com/office/drawing/2016/5/9/chartex" xmlns:cx4="http://schemas.microsoft.com/office/drawing/2016/5/10/chartex" xmlns:cx5="http://schemas.microsoft.com/office/drawing/2016/5/11/chartex" xmlns:cx6="http://schemas.microsoft.com/office/drawing/2016/5/12/chartex" xmlns:cx7="http://schemas.microsoft.com/office/drawing/2016/5/13/chartex" xmlns:cx8="http://schemas.microsoft.com/office/drawing/2016/5/14/chartex" xmlns:mc="http://schemas.openxmlformats.org/markup-compatibility/2006" xmlns:aink="http://schemas.microsoft.com/office/drawing/2016/ink" xmlns:am3d="http://schemas.microsoft.com/office/drawing/2017/model3d" xmlns:o="urn:schemas-microsoft-com:office:office" xmlns:oel="http://schemas.microsoft.com/office/2019/extlst" xmlns:r="http://schemas.openxmlformats.org/officeDocument/2006/relationships" xmlns:m="http://schemas.openxmlformats.org/officeDocument/2006/math" xmlns:v="urn:schemas-microsoft-com:vml" xmlns:wp14="http://schemas.microsoft.com/office/word/2010/wordprocessingDrawing" xmlns:wp="http://schemas.openxmlformats.org/drawingml/2006/wordprocessingDrawing" xmlns:w10="urn:schemas-microsoft-com:office:word" xmlns:w="http://schemas.openxmlformats.org/wordprocessingml/2006/main" xmlns:w14="http://schemas.microsoft.com/office/word/2010/wordml" xmlns:w15="http://schemas.microsoft.com/office/word/2012/wordml" xmlns:w16cex="http://schemas.microsoft.com/office/word/2018/wordml/cex" xmlns:w16cid="http://schemas.microsoft.com/office/word/2016/wordml/cid" xmlns:w16="http://schemas.microsoft.com/office/word/2018/wordml" xmlns:w16sdtdh="http://schemas.microsoft.com/office/word/2020/wordml/sdtdatahash" xmlns:w16se="http://schemas.microsoft.com/office/word/2015/wordml/symex" xmlns:wpg="http://schemas.microsoft.com/office/word/2010/wordprocessingGroup" xmlns:wpi="http://schemas.microsoft.com/office/word/2010/wordprocessingInk" xmlns:wne="http://schemas.microsoft.com/office/word/2006/wordml" xmlns:wps="http://schemas.microsoft.com/office/word/2010/wordprocessingShape" mc:Ignorable="w14 w15 w16se w16cid w16 w16cex w16sdtdh wp14">
+  <w:footnote w:type="separator" w:id="-1">
+    <w:p>
+      <w:pPr>
+        <w:spacing w:after="0" w:line="240" w:lineRule="auto"/>
+      </w:pPr>
+      <w:r>
+        <w:separator/>
+      </w:r>
+    </w:p>
+  </w:footnote>
+  <w:footnote w:type="continuationSeparator" w:id="0">
+    <w:p>
+      <w:pPr>
+        <w:spacing w:after="0" w:line="240" w:lineRule="auto"/>
+      </w:pPr>
+      <w:r>
+        <w:continuationSeparator/>
+      </w:r>
+    </w:p>
+  </w:footnote>
+</w:footnotes>
+</file>
+
+<file path=word/numbering.xml><?xml version="1.0" encoding="utf-8"?>
+<w:numbering xmlns:wpc="http://schemas.microsoft.com/office/word/2010/wordprocessingCanvas" xmlns:cx="http://schemas.microsoft.com/office/drawing/2014/chartex" xmlns:cx1="http://schemas.microsoft.com/office/drawing/2015/9/8/chartex" xmlns:cx2="http://schemas.microsoft.com/office/drawing/2015/10/21/chartex" xmlns:cx3="http://schemas.microsoft.com/office/drawing/2016/5/9/chartex" xmlns:cx4="http://schemas.microsoft.com/office/drawing/2016/5/10/chartex" xmlns:cx5="http://schemas.microsoft.com/office/drawing/2016/5/11/chartex" xmlns:cx6="http://schemas.microsoft.com/office/drawing/2016/5/12/chartex" xmlns:cx7="http://schemas.microsoft.com/office/drawing/2016/5/13/chartex" xmlns:cx8="http://schemas.microsoft.com/office/drawing/2016/5/14/chartex" xmlns:mc="http://schemas.openxmlformats.org/markup-compatibility/2006" xmlns:aink="http://schemas.microsoft.com/office/drawing/2016/ink" xmlns:am3d="http://schemas.microsoft.com/office/drawing/2017/model3d" xmlns:o="urn:schemas-microsoft-com:office:office" xmlns:oel="http://schemas.microsoft.com/office/2019/extlst" xmlns:r="http://schemas.openxmlformats.org/officeDocument/2006/relationships" xmlns:m="http://schemas.openxmlformats.org/officeDocument/2006/math" xmlns:v="urn:schemas-microsoft-com:vml" xmlns:wp14="http://schemas.microsoft.com/office/word/2010/wordprocessingDrawing" xmlns:wp="http://schemas.openxmlformats.org/drawingml/2006/wordprocessingDrawing" xmlns:w10="urn:schemas-microsoft-com:office:word" xmlns:w="http://schemas.openxmlformats.org/wordprocessingml/2006/main" xmlns:w14="http://schemas.microsoft.com/office/word/2010/wordml" xmlns:w15="http://schemas.microsoft.com/office/word/2012/wordml" xmlns:w16cex="http://schemas.microsoft.com/office/word/2018/wordml/cex" xmlns:w16cid="http://schemas.microsoft.com/office/word/2016/wordml/cid" xmlns:w16="http://schemas.microsoft.com/office/word/2018/wordml" xmlns:w16sdtdh="http://schemas.microsoft.com/office/word/2020/wordml/sdtdatahash" xmlns:w16se="http://schemas.microsoft.com/office/word/2015/wordml/symex" xmlns:wpg="http://schemas.microsoft.com/office/word/2010/wordprocessingGroup" xmlns:wpi="http://schemas.microsoft.com/office/word/2010/wordprocessingInk" xmlns:wne="http://schemas.microsoft.com/office/word/2006/wordml" xmlns:wps="http://schemas.microsoft.com/office/word/2010/wordprocessingShape" mc:Ignorable="w14 w15 w16se w16cid w16 w16cex w16sdtdh wp14">
+  <w:abstractNum w:abstractNumId="0" w15:restartNumberingAfterBreak="0">
+    <w:nsid w:val="00BF46F5"/>
+    <w:multiLevelType w:val="multilevel"/>
+    <w:tmpl w:val="D9CE4C24"/>
+    <w:lvl w:ilvl="0">
+      <w:start w:val="1"/>
+      <w:numFmt w:val="decimal"/>
+      <w:lvlText w:val="%1."/>
+      <w:lvlJc w:val="left"/>
+      <w:pPr>
+        <w:ind w:left="450" w:hanging="450"/>
+      </w:pPr>
+      <w:rPr>
+        <w:rFonts w:hint="default"/>
+      </w:rPr>
+    </w:lvl>
+    <w:lvl w:ilvl="1">
+      <w:start w:val="1"/>
+      <w:numFmt w:val="decimal"/>
+      <w:lvlText w:val="%1.%2."/>
+      <w:lvlJc w:val="left"/>
+      <w:pPr>
+        <w:ind w:left="720" w:hanging="720"/>
+      </w:pPr>
+      <w:rPr>
+        <w:rFonts w:hint="default"/>
+      </w:rPr>
+    </w:lvl>
+    <w:lvl w:ilvl="2">
+      <w:start w:val="1"/>
+      <w:numFmt w:val="decimal"/>
+      <w:lvlText w:val="%1.%2.%3."/>
+      <w:lvlJc w:val="left"/>
+      <w:pPr>
+        <w:ind w:left="720" w:hanging="720"/>
+      </w:pPr>
+      <w:rPr>
+        <w:rFonts w:hint="default"/>
+      </w:rPr>
+    </w:lvl>
+    <w:lvl w:ilvl="3">
+      <w:start w:val="1"/>
+      <w:numFmt w:val="decimal"/>
+      <w:lvlText w:val="%1.%2.%3.%4."/>
+      <w:lvlJc w:val="left"/>
+      <w:pPr>
+        <w:ind w:left="1080" w:hanging="1080"/>
+      </w:pPr>
+      <w:rPr>
+        <w:rFonts w:hint="default"/>
+      </w:rPr>
+    </w:lvl>
+    <w:lvl w:ilvl="4">
+      <w:start w:val="1"/>
+      <w:numFmt w:val="decimal"/>
+      <w:lvlText w:val="%1.%2.%3.%4.%5."/>
+      <w:lvlJc w:val="left"/>
+      <w:pPr>
+        <w:ind w:left="1080" w:hanging="1080"/>
+      </w:pPr>
+      <w:rPr>
+        <w:rFonts w:hint="default"/>
+      </w:rPr>
+    </w:lvl>
+    <w:lvl w:ilvl="5">
+      <w:start w:val="1"/>
+      <w:numFmt w:val="decimal"/>
+      <w:lvlText w:val="%1.%2.%3.%4.%5.%6."/>
+      <w:lvlJc w:val="left"/>
+      <w:pPr>
+        <w:ind w:left="1440" w:hanging="1440"/>
+      </w:pPr>
+      <w:rPr>
+        <w:rFonts w:hint="default"/>
+      </w:rPr>
+    </w:lvl>
+    <w:lvl w:ilvl="6">
+      <w:start w:val="1"/>
+      <w:numFmt w:val="decimal"/>
+      <w:lvlText w:val="%1.%2.%3.%4.%5.%6.%7."/>
+      <w:lvlJc w:val="left"/>
+      <w:pPr>
+        <w:ind w:left="1800" w:hanging="1800"/>
+      </w:pPr>
+      <w:rPr>
+        <w:rFonts w:hint="default"/>
+      </w:rPr>
+    </w:lvl>
+    <w:lvl w:ilvl="7">
+      <w:start w:val="1"/>
+      <w:numFmt w:val="decimal"/>
+      <w:lvlText w:val="%1.%2.%3.%4.%5.%6.%7.%8."/>
+      <w:lvlJc w:val="left"/>
+      <w:pPr>
+        <w:ind w:left="1800" w:hanging="1800"/>
+      </w:pPr>
+      <w:rPr>
+        <w:rFonts w:hint="default"/>
+      </w:rPr>
+    </w:lvl>
+    <w:lvl w:ilvl="8">
+      <w:start w:val="1"/>
+      <w:numFmt w:val="decimal"/>
+      <w:lvlText w:val="%1.%2.%3.%4.%5.%6.%7.%8.%9."/>
+      <w:lvlJc w:val="left"/>
+      <w:pPr>
+        <w:ind w:left="2160" w:hanging="2160"/>
+      </w:pPr>
+      <w:rPr>
+        <w:rFonts w:hint="default"/>
+      </w:rPr>
+    </w:lvl>
+  </w:abstractNum>
+  <w:abstractNum w:abstractNumId="1" w15:restartNumberingAfterBreak="0">
+    <w:nsid w:val="097F70B9"/>
+    <w:multiLevelType w:val="hybridMultilevel"/>
+    <w:tmpl w:val="BC2ED17C"/>
+    <w:lvl w:ilvl="0" w:tplc="04090001">
+      <w:start w:val="1"/>
+      <w:numFmt w:val="bullet"/>
+      <w:lvlText w:val=""/>
+      <w:lvlJc w:val="left"/>
+      <w:pPr>
+        <w:ind w:left="720" w:hanging="360"/>
+      </w:pPr>
+      <w:rPr>
+        <w:rFonts w:ascii="Symbol" w:hAnsi="Symbol" w:hint="default"/>
+      </w:rPr>
+    </w:lvl>
+    <w:lvl w:ilvl="1" w:tplc="04090003" w:tentative="1">
+      <w:start w:val="1"/>
+      <w:numFmt w:val="bullet"/>
+      <w:lvlText w:val="o"/>
+      <w:lvlJc w:val="left"/>
+      <w:pPr>
+        <w:ind w:left="1440" w:hanging="360"/>
+      </w:pPr>
+      <w:rPr>
+        <w:rFonts w:ascii="Courier New" w:hAnsi="Courier New" w:cs="Courier New" w:hint="default"/>
+      </w:rPr>
+    </w:lvl>
+    <w:lvl w:ilvl="2" w:tplc="04090005" w:tentative="1">
+      <w:start w:val="1"/>
+      <w:numFmt w:val="bullet"/>
+      <w:lvlText w:val=""/>
+      <w:lvlJc w:val="left"/>
+      <w:pPr>
+        <w:ind w:left="2160" w:hanging="360"/>
+      </w:pPr>
+      <w:rPr>
+        <w:rFonts w:ascii="Wingdings" w:hAnsi="Wingdings" w:hint="default"/>
+      </w:rPr>
+    </w:lvl>
+    <w:lvl w:ilvl="3" w:tplc="04090001" w:tentative="1">
+      <w:start w:val="1"/>
+      <w:numFmt w:val="bullet"/>
+      <w:lvlText w:val=""/>
+      <w:lvlJc w:val="left"/>
+      <w:pPr>
+        <w:ind w:left="2880" w:hanging="360"/>
+      </w:pPr>
+      <w:rPr>
+        <w:rFonts w:ascii="Symbol" w:hAnsi="Symbol" w:hint="default"/>
+      </w:rPr>
+    </w:lvl>
+    <w:lvl w:ilvl="4" w:tplc="04090003" w:tentative="1">
+      <w:start w:val="1"/>
+      <w:numFmt w:val="bullet"/>
+      <w:lvlText w:val="o"/>
+      <w:lvlJc w:val="left"/>
+      <w:pPr>
+        <w:ind w:left="3600" w:hanging="360"/>
+      </w:pPr>
+      <w:rPr>
+        <w:rFonts w:ascii="Courier New" w:hAnsi="Courier New" w:cs="Courier New" w:hint="default"/>
+      </w:rPr>
+    </w:lvl>
+    <w:lvl w:ilvl="5" w:tplc="04090005" w:tentative="1">
+      <w:start w:val="1"/>
+      <w:numFmt w:val="bullet"/>
+      <w:lvlText w:val=""/>
+      <w:lvlJc w:val="left"/>
+      <w:pPr>
+        <w:ind w:left="4320" w:hanging="360"/>
+      </w:pPr>
+      <w:rPr>
+        <w:rFonts w:ascii="Wingdings" w:hAnsi="Wingdings" w:hint="default"/>
+      </w:rPr>
+    </w:lvl>
+    <w:lvl w:ilvl="6" w:tplc="04090001" w:tentative="1">
+      <w:start w:val="1"/>
+      <w:numFmt w:val="bullet"/>
+      <w:lvlText w:val=""/>
+      <w:lvlJc w:val="left"/>
+      <w:pPr>
+        <w:ind w:left="5040" w:hanging="360"/>
+      </w:pPr>
+      <w:rPr>
+        <w:rFonts w:ascii="Symbol" w:hAnsi="Symbol" w:hint="default"/>
+      </w:rPr>
+    </w:lvl>
+    <w:lvl w:ilvl="7" w:tplc="04090003" w:tentative="1">
+      <w:start w:val="1"/>
+      <w:numFmt w:val="bullet"/>
+      <w:lvlText w:val="o"/>
+      <w:lvlJc w:val="left"/>
+      <w:pPr>
+        <w:ind w:left="5760" w:hanging="360"/>
+      </w:pPr>
+      <w:rPr>
+        <w:rFonts w:ascii="Courier New" w:hAnsi="Courier New" w:cs="Courier New" w:hint="default"/>
+      </w:rPr>
+    </w:lvl>
+    <w:lvl w:ilvl="8" w:tplc="04090005" w:tentative="1">
+      <w:start w:val="1"/>
+      <w:numFmt w:val="bullet"/>
+      <w:lvlText w:val=""/>
+      <w:lvlJc w:val="left"/>
+      <w:pPr>
+        <w:ind w:left="6480" w:hanging="360"/>
+      </w:pPr>
+      <w:rPr>
+        <w:rFonts w:ascii="Wingdings" w:hAnsi="Wingdings" w:hint="default"/>
+      </w:rPr>
+    </w:lvl>
+  </w:abstractNum>
+  <w:abstractNum w:abstractNumId="2" w15:restartNumberingAfterBreak="0">
+    <w:nsid w:val="0CC351CA"/>
+    <w:multiLevelType w:val="hybridMultilevel"/>
+    <w:tmpl w:val="0582AAB8"/>
+    <w:lvl w:ilvl="0" w:tplc="04090001">
+      <w:start w:val="1"/>
+      <w:numFmt w:val="bullet"/>
+      <w:lvlText w:val=""/>
+      <w:lvlJc w:val="left"/>
+      <w:pPr>
+        <w:ind w:left="1440" w:hanging="360"/>
+      </w:pPr>
+      <w:rPr>
+        <w:rFonts w:ascii="Symbol" w:hAnsi="Symbol" w:hint="default"/>
+      </w:rPr>
+    </w:lvl>
+    <w:lvl w:ilvl="1" w:tplc="04090003" w:tentative="1">
+      <w:start w:val="1"/>
+      <w:numFmt w:val="bullet"/>
+      <w:lvlText w:val="o"/>
+      <w:lvlJc w:val="left"/>
+      <w:pPr>
+        <w:ind w:left="2160" w:hanging="360"/>
+      </w:pPr>
+      <w:rPr>
+        <w:rFonts w:ascii="Courier New" w:hAnsi="Courier New" w:cs="Courier New" w:hint="default"/>
+      </w:rPr>
+    </w:lvl>
+    <w:lvl w:ilvl="2" w:tplc="04090005" w:tentative="1">
+      <w:start w:val="1"/>
+      <w:numFmt w:val="bullet"/>
+      <w:lvlText w:val=""/>
+      <w:lvlJc w:val="left"/>
+      <w:pPr>
+        <w:ind w:left="2880" w:hanging="360"/>
+      </w:pPr>
+      <w:rPr>
+        <w:rFonts w:ascii="Wingdings" w:hAnsi="Wingdings" w:hint="default"/>
+      </w:rPr>
+    </w:lvl>
+    <w:lvl w:ilvl="3" w:tplc="04090001" w:tentative="1">
+      <w:start w:val="1"/>
+      <w:numFmt w:val="bullet"/>
+      <w:lvlText w:val=""/>
+      <w:lvlJc w:val="left"/>
+      <w:pPr>
+        <w:ind w:left="3600" w:hanging="360"/>
+      </w:pPr>
+      <w:rPr>
+        <w:rFonts w:ascii="Symbol" w:hAnsi="Symbol" w:hint="default"/>
+      </w:rPr>
+    </w:lvl>
+    <w:lvl w:ilvl="4" w:tplc="04090003" w:tentative="1">
+      <w:start w:val="1"/>
+      <w:numFmt w:val="bullet"/>
+      <w:lvlText w:val="o"/>
+      <w:lvlJc w:val="left"/>
+      <w:pPr>
+        <w:ind w:left="4320" w:hanging="360"/>
+      </w:pPr>
+      <w:rPr>
+        <w:rFonts w:ascii="Courier New" w:hAnsi="Courier New" w:cs="Courier New" w:hint="default"/>
+      </w:rPr>
+    </w:lvl>
+    <w:lvl w:ilvl="5" w:tplc="04090005" w:tentative="1">
+      <w:start w:val="1"/>
+      <w:numFmt w:val="bullet"/>
+      <w:lvlText w:val=""/>
+      <w:lvlJc w:val="left"/>
+      <w:pPr>
+        <w:ind w:left="5040" w:hanging="360"/>
+      </w:pPr>
+      <w:rPr>
+        <w:rFonts w:ascii="Wingdings" w:hAnsi="Wingdings" w:hint="default"/>
+      </w:rPr>
+    </w:lvl>
+    <w:lvl w:ilvl="6" w:tplc="04090001" w:tentative="1">
+      <w:start w:val="1"/>
+      <w:numFmt w:val="bullet"/>
+      <w:lvlText w:val=""/>
+      <w:lvlJc w:val="left"/>
+      <w:pPr>
+        <w:ind w:left="5760" w:hanging="360"/>
+      </w:pPr>
+      <w:rPr>
+        <w:rFonts w:ascii="Symbol" w:hAnsi="Symbol" w:hint="default"/>
+      </w:rPr>
+    </w:lvl>
+    <w:lvl w:ilvl="7" w:tplc="04090003" w:tentative="1">
+      <w:start w:val="1"/>
+      <w:numFmt w:val="bullet"/>
+      <w:lvlText w:val="o"/>
+      <w:lvlJc w:val="left"/>
+      <w:pPr>
+        <w:ind w:left="6480" w:hanging="360"/>
+      </w:pPr>
+      <w:rPr>
+        <w:rFonts w:ascii="Courier New" w:hAnsi="Courier New" w:cs="Courier New" w:hint="default"/>
+      </w:rPr>
+    </w:lvl>
+    <w:lvl w:ilvl="8" w:tplc="04090005" w:tentative="1">
+      <w:start w:val="1"/>
+      <w:numFmt w:val="bullet"/>
+      <w:lvlText w:val=""/>
+      <w:lvlJc w:val="left"/>
+      <w:pPr>
+        <w:ind w:left="7200" w:hanging="360"/>
+      </w:pPr>
+      <w:rPr>
+        <w:rFonts w:ascii="Wingdings" w:hAnsi="Wingdings" w:hint="default"/>
+      </w:rPr>
+    </w:lvl>
+  </w:abstractNum>
+  <w:abstractNum w:abstractNumId="3" w15:restartNumberingAfterBreak="0">
+    <w:nsid w:val="4F733501"/>
+    <w:multiLevelType w:val="hybridMultilevel"/>
+    <w:tmpl w:val="46FC8074"/>
+    <w:lvl w:ilvl="0" w:tplc="04090001">
+      <w:start w:val="1"/>
+      <w:numFmt w:val="bullet"/>
+      <w:lvlText w:val=""/>
+      <w:lvlJc w:val="left"/>
+      <w:pPr>
+        <w:ind w:left="720" w:hanging="360"/>
+      </w:pPr>
+      <w:rPr>
+        <w:rFonts w:ascii="Symbol" w:hAnsi="Symbol" w:hint="default"/>
+      </w:rPr>
+    </w:lvl>
+    <w:lvl w:ilvl="1" w:tplc="04090003" w:tentative="1">
+      <w:start w:val="1"/>
+      <w:numFmt w:val="bullet"/>
+      <w:lvlText w:val="o"/>
+      <w:lvlJc w:val="left"/>
+      <w:pPr>
+        <w:ind w:left="1440" w:hanging="360"/>
+      </w:pPr>
+      <w:rPr>
+        <w:rFonts w:ascii="Courier New" w:hAnsi="Courier New" w:cs="Courier New" w:hint="default"/>
+      </w:rPr>
+    </w:lvl>
+    <w:lvl w:ilvl="2" w:tplc="04090005" w:tentative="1">
+      <w:start w:val="1"/>
+      <w:numFmt w:val="bullet"/>
+      <w:lvlText w:val=""/>
+      <w:lvlJc w:val="left"/>
+      <w:pPr>
+        <w:ind w:left="2160" w:hanging="360"/>
+      </w:pPr>
+      <w:rPr>
+        <w:rFonts w:ascii="Wingdings" w:hAnsi="Wingdings" w:hint="default"/>
+      </w:rPr>
+    </w:lvl>
+    <w:lvl w:ilvl="3" w:tplc="04090001" w:tentative="1">
+      <w:start w:val="1"/>
+      <w:numFmt w:val="bullet"/>
+      <w:lvlText w:val=""/>
+      <w:lvlJc w:val="left"/>
+      <w:pPr>
+        <w:ind w:left="2880" w:hanging="360"/>
+      </w:pPr>
+      <w:rPr>
+        <w:rFonts w:ascii="Symbol" w:hAnsi="Symbol" w:hint="default"/>
+      </w:rPr>
+    </w:lvl>
+    <w:lvl w:ilvl="4" w:tplc="04090003" w:tentative="1">
+      <w:start w:val="1"/>
+      <w:numFmt w:val="bullet"/>
+      <w:lvlText w:val="o"/>
+      <w:lvlJc w:val="left"/>
+      <w:pPr>
+        <w:ind w:left="3600" w:hanging="360"/>
+      </w:pPr>
+      <w:rPr>
+        <w:rFonts w:ascii="Courier New" w:hAnsi="Courier New" w:cs="Courier New" w:hint="default"/>
+      </w:rPr>
+    </w:lvl>
+    <w:lvl w:ilvl="5" w:tplc="04090005" w:tentative="1">
+      <w:start w:val="1"/>
+      <w:numFmt w:val="bullet"/>
+      <w:lvlText w:val=""/>
+      <w:lvlJc w:val="left"/>
+      <w:pPr>
+        <w:ind w:left="4320" w:hanging="360"/>
+      </w:pPr>
+      <w:rPr>
+        <w:rFonts w:ascii="Wingdings" w:hAnsi="Wingdings" w:hint="default"/>
+      </w:rPr>
+    </w:lvl>
+    <w:lvl w:ilvl="6" w:tplc="04090001" w:tentative="1">
+      <w:start w:val="1"/>
+      <w:numFmt w:val="bullet"/>
+      <w:lvlText w:val=""/>
+      <w:lvlJc w:val="left"/>
+      <w:pPr>
+        <w:ind w:left="5040" w:hanging="360"/>
+      </w:pPr>
+      <w:rPr>
+        <w:rFonts w:ascii="Symbol" w:hAnsi="Symbol" w:hint="default"/>
+      </w:rPr>
+    </w:lvl>
+    <w:lvl w:ilvl="7" w:tplc="04090003" w:tentative="1">
+      <w:start w:val="1"/>
+      <w:numFmt w:val="bullet"/>
+      <w:lvlText w:val="o"/>
+      <w:lvlJc w:val="left"/>
+      <w:pPr>
+        <w:ind w:left="5760" w:hanging="360"/>
+      </w:pPr>
+      <w:rPr>
+        <w:rFonts w:ascii="Courier New" w:hAnsi="Courier New" w:cs="Courier New" w:hint="default"/>
+      </w:rPr>
+    </w:lvl>
+    <w:lvl w:ilvl="8" w:tplc="04090005" w:tentative="1">
+      <w:start w:val="1"/>
+      <w:numFmt w:val="bullet"/>
+      <w:lvlText w:val=""/>
+      <w:lvlJc w:val="left"/>
+      <w:pPr>
+        <w:ind w:left="6480" w:hanging="360"/>
+      </w:pPr>
+      <w:rPr>
+        <w:rFonts w:ascii="Wingdings" w:hAnsi="Wingdings" w:hint="default"/>
+      </w:rPr>
+    </w:lvl>
+  </w:abstractNum>
+  <w:abstractNum w:abstractNumId="4" w15:restartNumberingAfterBreak="0">
+    <w:nsid w:val="4F9A15D2"/>
+    <w:multiLevelType w:val="multilevel"/>
+    <w:tmpl w:val="B93E171A"/>
+    <w:lvl w:ilvl="0">
+      <w:start w:val="1"/>
+      <w:numFmt w:val="decimal"/>
+      <w:lvlText w:val="%1."/>
+      <w:lvlJc w:val="left"/>
+      <w:pPr>
+        <w:ind w:left="450" w:hanging="450"/>
+      </w:pPr>
+      <w:rPr>
+        <w:rFonts w:hint="default"/>
+      </w:rPr>
+    </w:lvl>
+    <w:lvl w:ilvl="1">
+      <w:start w:val="1"/>
+      <w:numFmt w:val="decimal"/>
+      <w:lvlText w:val="%1.%2."/>
+      <w:lvlJc w:val="left"/>
+      <w:pPr>
+        <w:ind w:left="720" w:hanging="720"/>
+      </w:pPr>
+      <w:rPr>
+        <w:rFonts w:hint="default"/>
+      </w:rPr>
+    </w:lvl>
+    <w:lvl w:ilvl="2">
+      <w:start w:val="1"/>
+      <w:numFmt w:val="decimal"/>
+      <w:lvlText w:val="%1.%2.%3."/>
+      <w:lvlJc w:val="left"/>
+      <w:pPr>
+        <w:ind w:left="720" w:hanging="720"/>
+      </w:pPr>
+      <w:rPr>
+        <w:rFonts w:hint="default"/>
+      </w:rPr>
+    </w:lvl>
+    <w:lvl w:ilvl="3">
+      <w:start w:val="1"/>
+      <w:numFmt w:val="decimal"/>
+      <w:lvlText w:val="%1.%2.%3.%4."/>
+      <w:lvlJc w:val="left"/>
+      <w:pPr>
+        <w:ind w:left="1080" w:hanging="1080"/>
+      </w:pPr>
+      <w:rPr>
+        <w:rFonts w:hint="default"/>
+      </w:rPr>
+    </w:lvl>
+    <w:lvl w:ilvl="4">
+      <w:start w:val="1"/>
+      <w:numFmt w:val="decimal"/>
+      <w:lvlText w:val="%1.%2.%3.%4.%5."/>
+      <w:lvlJc w:val="left"/>
+      <w:pPr>
+        <w:ind w:left="1080" w:hanging="1080"/>
+      </w:pPr>
+      <w:rPr>
+        <w:rFonts w:hint="default"/>
+      </w:rPr>
+    </w:lvl>
+    <w:lvl w:ilvl="5">
+      <w:start w:val="1"/>
+      <w:numFmt w:val="decimal"/>
+      <w:lvlText w:val="%1.%2.%3.%4.%5.%6."/>
+      <w:lvlJc w:val="left"/>
+      <w:pPr>
+        <w:ind w:left="1440" w:hanging="1440"/>
+      </w:pPr>
+      <w:rPr>
+        <w:rFonts w:hint="default"/>
+      </w:rPr>
+    </w:lvl>
+    <w:lvl w:ilvl="6">
+      <w:start w:val="1"/>
+      <w:numFmt w:val="decimal"/>
+      <w:lvlText w:val="%1.%2.%3.%4.%5.%6.%7."/>
+      <w:lvlJc w:val="left"/>
+      <w:pPr>
+        <w:ind w:left="1800" w:hanging="1800"/>
+      </w:pPr>
+      <w:rPr>
+        <w:rFonts w:hint="default"/>
+      </w:rPr>
+    </w:lvl>
+    <w:lvl w:ilvl="7">
+      <w:start w:val="1"/>
+      <w:numFmt w:val="decimal"/>
+      <w:lvlText w:val="%1.%2.%3.%4.%5.%6.%7.%8."/>
+      <w:lvlJc w:val="left"/>
+      <w:pPr>
+        <w:ind w:left="1800" w:hanging="1800"/>
+      </w:pPr>
+      <w:rPr>
+        <w:rFonts w:hint="default"/>
+      </w:rPr>
+    </w:lvl>
+    <w:lvl w:ilvl="8">
+      <w:start w:val="1"/>
+      <w:numFmt w:val="decimal"/>
+      <w:lvlText w:val="%1.%2.%3.%4.%5.%6.%7.%8.%9."/>
+      <w:lvlJc w:val="left"/>
+      <w:pPr>
+        <w:ind w:left="2160" w:hanging="2160"/>
+      </w:pPr>
+      <w:rPr>
+        <w:rFonts w:hint="default"/>
+      </w:rPr>
+    </w:lvl>
+  </w:abstractNum>
+  <w:abstractNum w:abstractNumId="5" w15:restartNumberingAfterBreak="0">
+    <w:nsid w:val="50284C27"/>
+    <w:multiLevelType w:val="hybridMultilevel"/>
+    <w:tmpl w:val="C9CE65B2"/>
+    <w:lvl w:ilvl="0" w:tplc="430225F0">
+      <w:start w:val="1"/>
+      <w:numFmt w:val="decimal"/>
+      <w:lvlText w:val="%1."/>
+      <w:lvlJc w:val="left"/>
+      <w:pPr>
+        <w:ind w:left="720" w:hanging="360"/>
+      </w:pPr>
+      <w:rPr>
+        <w:rFonts w:hint="default"/>
+      </w:rPr>
+    </w:lvl>
+    <w:lvl w:ilvl="1" w:tplc="04090019" w:tentative="1">
+      <w:start w:val="1"/>
+      <w:numFmt w:val="lowerLetter"/>
+      <w:lvlText w:val="%2."/>
+      <w:lvlJc w:val="left"/>
+      <w:pPr>
+        <w:ind w:left="1440" w:hanging="360"/>
+      </w:pPr>
+    </w:lvl>
+    <w:lvl w:ilvl="2" w:tplc="0409001B" w:tentative="1">
+      <w:start w:val="1"/>
+      <w:numFmt w:val="lowerRoman"/>
+      <w:lvlText w:val="%3."/>
+      <w:lvlJc w:val="right"/>
+      <w:pPr>
+        <w:ind w:left="2160" w:hanging="180"/>
+      </w:pPr>
+    </w:lvl>
+    <w:lvl w:ilvl="3" w:tplc="0409000F" w:tentative="1">
+      <w:start w:val="1"/>
+      <w:numFmt w:val="decimal"/>
+      <w:lvlText w:val="%4."/>
+      <w:lvlJc w:val="left"/>
+      <w:pPr>
+        <w:ind w:left="2880" w:hanging="360"/>
+      </w:pPr>
+    </w:lvl>
+    <w:lvl w:ilvl="4" w:tplc="04090019" w:tentative="1">
+      <w:start w:val="1"/>
+      <w:numFmt w:val="lowerLetter"/>
+      <w:lvlText w:val="%5."/>
+      <w:lvlJc w:val="left"/>
+      <w:pPr>
+        <w:ind w:left="3600" w:hanging="360"/>
+      </w:pPr>
+    </w:lvl>
+    <w:lvl w:ilvl="5" w:tplc="0409001B" w:tentative="1">
+      <w:start w:val="1"/>
+      <w:numFmt w:val="lowerRoman"/>
+      <w:lvlText w:val="%6."/>
+      <w:lvlJc w:val="right"/>
+      <w:pPr>
+        <w:ind w:left="4320" w:hanging="180"/>
+      </w:pPr>
+    </w:lvl>
+    <w:lvl w:ilvl="6" w:tplc="0409000F" w:tentative="1">
+      <w:start w:val="1"/>
+      <w:numFmt w:val="decimal"/>
+      <w:lvlText w:val="%7."/>
+      <w:lvlJc w:val="left"/>
+      <w:pPr>
+        <w:ind w:left="5040" w:hanging="360"/>
+      </w:pPr>
+    </w:lvl>
+    <w:lvl w:ilvl="7" w:tplc="04090019" w:tentative="1">
+      <w:start w:val="1"/>
+      <w:numFmt w:val="lowerLetter"/>
+      <w:lvlText w:val="%8."/>
+      <w:lvlJc w:val="left"/>
+      <w:pPr>
+        <w:ind w:left="5760" w:hanging="360"/>
+      </w:pPr>
+    </w:lvl>
+    <w:lvl w:ilvl="8" w:tplc="0409001B" w:tentative="1">
+      <w:start w:val="1"/>
+      <w:numFmt w:val="lowerRoman"/>
+      <w:lvlText w:val="%9."/>
+      <w:lvlJc w:val="right"/>
+      <w:pPr>
+        <w:ind w:left="6480" w:hanging="180"/>
+      </w:pPr>
+    </w:lvl>
+  </w:abstractNum>
+  <w:abstractNum w:abstractNumId="6" w15:restartNumberingAfterBreak="0">
+    <w:nsid w:val="6D6924E0"/>
+    <w:multiLevelType w:val="multilevel"/>
+    <w:tmpl w:val="B5C8518E"/>
+    <w:lvl w:ilvl="0">
+      <w:start w:val="1"/>
+      <w:numFmt w:val="decimal"/>
+      <w:lvlText w:val="%1."/>
+      <w:lvlJc w:val="left"/>
+      <w:pPr>
+        <w:ind w:left="630" w:hanging="630"/>
+      </w:pPr>
+      <w:rPr>
+        <w:rFonts w:hint="default"/>
+      </w:rPr>
+    </w:lvl>
+    <w:lvl w:ilvl="1">
+      <w:start w:val="1"/>
+      <w:numFmt w:val="decimal"/>
+      <w:lvlText w:val="%1.%2."/>
+      <w:lvlJc w:val="left"/>
+      <w:pPr>
+        <w:ind w:left="630" w:hanging="630"/>
+      </w:pPr>
+      <w:rPr>
+        <w:rFonts w:hint="default"/>
+      </w:rPr>
+    </w:lvl>
+    <w:lvl w:ilvl="2">
+      <w:start w:val="1"/>
+      <w:numFmt w:val="decimal"/>
+      <w:lvlText w:val="%1.%2.%3."/>
+      <w:lvlJc w:val="left"/>
+      <w:pPr>
+        <w:ind w:left="720" w:hanging="720"/>
+      </w:pPr>
+      <w:rPr>
+        <w:rFonts w:hint="default"/>
+      </w:rPr>
+    </w:lvl>
+    <w:lvl w:ilvl="3">
+      <w:start w:val="1"/>
+      <w:numFmt w:val="decimal"/>
+      <w:lvlText w:val="%1.%2.%3.%4."/>
+      <w:lvlJc w:val="left"/>
+      <w:pPr>
+        <w:ind w:left="720" w:hanging="720"/>
+      </w:pPr>
+      <w:rPr>
+        <w:rFonts w:hint="default"/>
+      </w:rPr>
+    </w:lvl>
+    <w:lvl w:ilvl="4">
+      <w:start w:val="1"/>
+      <w:numFmt w:val="decimal"/>
+      <w:lvlText w:val="%1.%2.%3.%4.%5."/>
+      <w:lvlJc w:val="left"/>
+      <w:pPr>
+        <w:ind w:left="1080" w:hanging="1080"/>
+      </w:pPr>
+      <w:rPr>
+        <w:rFonts w:hint="default"/>
+      </w:rPr>
+    </w:lvl>
+    <w:lvl w:ilvl="5">
+      <w:start w:val="1"/>
+      <w:numFmt w:val="decimal"/>
+      <w:lvlText w:val="%1.%2.%3.%4.%5.%6."/>
+      <w:lvlJc w:val="left"/>
+      <w:pPr>
+        <w:ind w:left="1080" w:hanging="1080"/>
+      </w:pPr>
+      <w:rPr>
+        <w:rFonts w:hint="default"/>
+      </w:rPr>
+    </w:lvl>
+    <w:lvl w:ilvl="6">
+      <w:start w:val="1"/>
+      <w:numFmt w:val="decimal"/>
+      <w:lvlText w:val="%1.%2.%3.%4.%5.%6.%7."/>
+      <w:lvlJc w:val="left"/>
+      <w:pPr>
+        <w:ind w:left="1440" w:hanging="1440"/>
+      </w:pPr>
+      <w:rPr>
+        <w:rFonts w:hint="default"/>
+      </w:rPr>
+    </w:lvl>
+    <w:lvl w:ilvl="7">
+      <w:start w:val="1"/>
+      <w:numFmt w:val="decimal"/>
+      <w:lvlText w:val="%1.%2.%3.%4.%5.%6.%7.%8."/>
+      <w:lvlJc w:val="left"/>
+      <w:pPr>
+        <w:ind w:left="1440" w:hanging="1440"/>
+      </w:pPr>
+      <w:rPr>
+        <w:rFonts w:hint="default"/>
+      </w:rPr>
+    </w:lvl>
+    <w:lvl w:ilvl="8">
+      <w:start w:val="1"/>
+      <w:numFmt w:val="decimal"/>
+      <w:lvlText w:val="%1.%2.%3.%4.%5.%6.%7.%8.%9."/>
+      <w:lvlJc w:val="left"/>
+      <w:pPr>
+        <w:ind w:left="1800" w:hanging="1800"/>
+      </w:pPr>
+      <w:rPr>
+        <w:rFonts w:hint="default"/>
+      </w:rPr>
+    </w:lvl>
+  </w:abstractNum>
+  <w:abstractNum w:abstractNumId="7" w15:restartNumberingAfterBreak="0">
+    <w:nsid w:val="70DD1535"/>
+    <w:multiLevelType w:val="multilevel"/>
+    <w:tmpl w:val="ACDE2F1A"/>
+    <w:lvl w:ilvl="0">
+      <w:start w:val="1"/>
+      <w:numFmt w:val="decimal"/>
+      <w:lvlText w:val="%1."/>
+      <w:lvlJc w:val="left"/>
+      <w:pPr>
+        <w:ind w:left="630" w:hanging="630"/>
+      </w:pPr>
+      <w:rPr>
+        <w:rFonts w:hint="default"/>
+      </w:rPr>
+    </w:lvl>
+    <w:lvl w:ilvl="1">
+      <w:start w:val="1"/>
+      <w:numFmt w:val="decimal"/>
+      <w:lvlText w:val="%1.%2."/>
+      <w:lvlJc w:val="left"/>
+      <w:pPr>
+        <w:ind w:left="630" w:hanging="630"/>
+      </w:pPr>
+      <w:rPr>
+        <w:rFonts w:hint="default"/>
+      </w:rPr>
+    </w:lvl>
+    <w:lvl w:ilvl="2">
+      <w:start w:val="1"/>
+      <w:numFmt w:val="decimal"/>
+      <w:lvlText w:val="%1.%2.%3."/>
+      <w:lvlJc w:val="left"/>
+      <w:pPr>
+        <w:ind w:left="720" w:hanging="720"/>
+      </w:pPr>
+      <w:rPr>
+        <w:rFonts w:hint="default"/>
+      </w:rPr>
+    </w:lvl>
+    <w:lvl w:ilvl="3">
+      <w:start w:val="1"/>
+      <w:numFmt w:val="decimal"/>
+      <w:lvlText w:val="%1.%2.%3.%4."/>
+      <w:lvlJc w:val="left"/>
+      <w:pPr>
+        <w:ind w:left="720" w:hanging="720"/>
+      </w:pPr>
+      <w:rPr>
+        <w:rFonts w:hint="default"/>
+      </w:rPr>
+    </w:lvl>
+    <w:lvl w:ilvl="4">
+      <w:start w:val="1"/>
+      <w:numFmt w:val="decimal"/>
+      <w:lvlText w:val="%1.%2.%3.%4.%5."/>
+      <w:lvlJc w:val="left"/>
+      <w:pPr>
+        <w:ind w:left="1080" w:hanging="1080"/>
+      </w:pPr>
+      <w:rPr>
+        <w:rFonts w:hint="default"/>
+      </w:rPr>
+    </w:lvl>
+    <w:lvl w:ilvl="5">
+      <w:start w:val="1"/>
+      <w:numFmt w:val="decimal"/>
+      <w:lvlText w:val="%1.%2.%3.%4.%5.%6."/>
+      <w:lvlJc w:val="left"/>
+      <w:pPr>
+        <w:ind w:left="1080" w:hanging="1080"/>
+      </w:pPr>
+      <w:rPr>
+        <w:rFonts w:hint="default"/>
+      </w:rPr>
+    </w:lvl>
+    <w:lvl w:ilvl="6">
+      <w:start w:val="1"/>
+      <w:numFmt w:val="decimal"/>
+      <w:lvlText w:val="%1.%2.%3.%4.%5.%6.%7."/>
+      <w:lvlJc w:val="left"/>
+      <w:pPr>
+        <w:ind w:left="1440" w:hanging="1440"/>
+      </w:pPr>
+      <w:rPr>
+        <w:rFonts w:hint="default"/>
+      </w:rPr>
+    </w:lvl>
+    <w:lvl w:ilvl="7">
+      <w:start w:val="1"/>
+      <w:numFmt w:val="decimal"/>
+      <w:lvlText w:val="%1.%2.%3.%4.%5.%6.%7.%8."/>
+      <w:lvlJc w:val="left"/>
+      <w:pPr>
+        <w:ind w:left="1440" w:hanging="1440"/>
+      </w:pPr>
+      <w:rPr>
+        <w:rFonts w:hint="default"/>
+      </w:rPr>
+    </w:lvl>
+    <w:lvl w:ilvl="8">
+      <w:start w:val="1"/>
+      <w:numFmt w:val="decimal"/>
+      <w:lvlText w:val="%1.%2.%3.%4.%5.%6.%7.%8.%9."/>
+      <w:lvlJc w:val="left"/>
+      <w:pPr>
+        <w:ind w:left="1800" w:hanging="1800"/>
+      </w:pPr>
+      <w:rPr>
+        <w:rFonts w:hint="default"/>
+      </w:rPr>
+    </w:lvl>
+  </w:abstractNum>
+  <w:abstractNum w:abstractNumId="8" w15:restartNumberingAfterBreak="0">
+    <w:nsid w:val="71FB0549"/>
+    <w:multiLevelType w:val="hybridMultilevel"/>
+    <w:tmpl w:val="EF2294C6"/>
+    <w:lvl w:ilvl="0" w:tplc="04090001">
+      <w:start w:val="1"/>
+      <w:numFmt w:val="bullet"/>
+      <w:lvlText w:val=""/>
+      <w:lvlJc w:val="left"/>
+      <w:pPr>
+        <w:ind w:left="720" w:hanging="360"/>
+      </w:pPr>
+      <w:rPr>
+        <w:rFonts w:ascii="Symbol" w:hAnsi="Symbol" w:hint="default"/>
+      </w:rPr>
+    </w:lvl>
+    <w:lvl w:ilvl="1" w:tplc="04090003" w:tentative="1">
+      <w:start w:val="1"/>
+      <w:numFmt w:val="bullet"/>
+      <w:lvlText w:val="o"/>
+      <w:lvlJc w:val="left"/>
+      <w:pPr>
+        <w:ind w:left="1440" w:hanging="360"/>
+      </w:pPr>
+      <w:rPr>
+        <w:rFonts w:ascii="Courier New" w:hAnsi="Courier New" w:cs="Courier New" w:hint="default"/>
+      </w:rPr>
+    </w:lvl>
+    <w:lvl w:ilvl="2" w:tplc="04090005" w:tentative="1">
+      <w:start w:val="1"/>
+      <w:numFmt w:val="bullet"/>
+      <w:lvlText w:val=""/>
+      <w:lvlJc w:val="left"/>
+      <w:pPr>
+        <w:ind w:left="2160" w:hanging="360"/>
+      </w:pPr>
+      <w:rPr>
+        <w:rFonts w:ascii="Wingdings" w:hAnsi="Wingdings" w:hint="default"/>
+      </w:rPr>
+    </w:lvl>
+    <w:lvl w:ilvl="3" w:tplc="04090001" w:tentative="1">
+      <w:start w:val="1"/>
+      <w:numFmt w:val="bullet"/>
+      <w:lvlText w:val=""/>
+      <w:lvlJc w:val="left"/>
+      <w:pPr>
+        <w:ind w:left="2880" w:hanging="360"/>
+      </w:pPr>
+      <w:rPr>
+        <w:rFonts w:ascii="Symbol" w:hAnsi="Symbol" w:hint="default"/>
+      </w:rPr>
+    </w:lvl>
+    <w:lvl w:ilvl="4" w:tplc="04090003" w:tentative="1">
+      <w:start w:val="1"/>
+      <w:numFmt w:val="bullet"/>
+      <w:lvlText w:val="o"/>
+      <w:lvlJc w:val="left"/>
+      <w:pPr>
+        <w:ind w:left="3600" w:hanging="360"/>
+      </w:pPr>
+      <w:rPr>
+        <w:rFonts w:ascii="Courier New" w:hAnsi="Courier New" w:cs="Courier New" w:hint="default"/>
+      </w:rPr>
+    </w:lvl>
+    <w:lvl w:ilvl="5" w:tplc="04090005" w:tentative="1">
+      <w:start w:val="1"/>
+      <w:numFmt w:val="bullet"/>
+      <w:lvlText w:val=""/>
+      <w:lvlJc w:val="left"/>
+      <w:pPr>
+        <w:ind w:left="4320" w:hanging="360"/>
+      </w:pPr>
+      <w:rPr>
+        <w:rFonts w:ascii="Wingdings" w:hAnsi="Wingdings" w:hint="default"/>
+      </w:rPr>
+    </w:lvl>
+    <w:lvl w:ilvl="6" w:tplc="04090001" w:tentative="1">
+      <w:start w:val="1"/>
+      <w:numFmt w:val="bullet"/>
+      <w:lvlText w:val=""/>
+      <w:lvlJc w:val="left"/>
+      <w:pPr>
+        <w:ind w:left="5040" w:hanging="360"/>
+      </w:pPr>
+      <w:rPr>
+        <w:rFonts w:ascii="Symbol" w:hAnsi="Symbol" w:hint="default"/>
+      </w:rPr>
+    </w:lvl>
+    <w:lvl w:ilvl="7" w:tplc="04090003" w:tentative="1">
+      <w:start w:val="1"/>
+      <w:numFmt w:val="bullet"/>
+      <w:lvlText w:val="o"/>
+      <w:lvlJc w:val="left"/>
+      <w:pPr>
+        <w:ind w:left="5760" w:hanging="360"/>
+      </w:pPr>
+      <w:rPr>
+        <w:rFonts w:ascii="Courier New" w:hAnsi="Courier New" w:cs="Courier New" w:hint="default"/>
+      </w:rPr>
+    </w:lvl>
+    <w:lvl w:ilvl="8" w:tplc="04090005" w:tentative="1">
+      <w:start w:val="1"/>
+      <w:numFmt w:val="bullet"/>
+      <w:lvlText w:val=""/>
+      <w:lvlJc w:val="left"/>
+      <w:pPr>
+        <w:ind w:left="6480" w:hanging="360"/>
+      </w:pPr>
+      <w:rPr>
+        <w:rFonts w:ascii="Wingdings" w:hAnsi="Wingdings" w:hint="default"/>
+      </w:rPr>
+    </w:lvl>
+  </w:abstractNum>
+  <w:abstractNum w:abstractNumId="9" w15:restartNumberingAfterBreak="0">
+    <w:nsid w:val="7A14170A"/>
+    <w:multiLevelType w:val="hybridMultilevel"/>
+    <w:tmpl w:val="1ED4FD7E"/>
+    <w:lvl w:ilvl="0" w:tplc="04090001">
+      <w:start w:val="1"/>
+      <w:numFmt w:val="bullet"/>
+      <w:lvlText w:val=""/>
+      <w:lvlJc w:val="left"/>
+      <w:pPr>
+        <w:ind w:left="720" w:hanging="360"/>
+      </w:pPr>
+      <w:rPr>
+        <w:rFonts w:ascii="Symbol" w:hAnsi="Symbol" w:hint="default"/>
+      </w:rPr>
+    </w:lvl>
+    <w:lvl w:ilvl="1" w:tplc="04090003" w:tentative="1">
+      <w:start w:val="1"/>
+      <w:numFmt w:val="bullet"/>
+      <w:lvlText w:val="o"/>
+      <w:lvlJc w:val="left"/>
+      <w:pPr>
+        <w:ind w:left="1440" w:hanging="360"/>
+      </w:pPr>
+      <w:rPr>
+        <w:rFonts w:ascii="Courier New" w:hAnsi="Courier New" w:cs="Courier New" w:hint="default"/>
+      </w:rPr>
+    </w:lvl>
+    <w:lvl w:ilvl="2" w:tplc="04090005" w:tentative="1">
+      <w:start w:val="1"/>
+      <w:numFmt w:val="bullet"/>
+      <w:lvlText w:val=""/>
+      <w:lvlJc w:val="left"/>
+      <w:pPr>
+        <w:ind w:left="2160" w:hanging="360"/>
+      </w:pPr>
+      <w:rPr>
+        <w:rFonts w:ascii="Wingdings" w:hAnsi="Wingdings" w:hint="default"/>
+      </w:rPr>
+    </w:lvl>
+    <w:lvl w:ilvl="3" w:tplc="04090001" w:tentative="1">
+      <w:start w:val="1"/>
+      <w:numFmt w:val="bullet"/>
+      <w:lvlText w:val=""/>
+      <w:lvlJc w:val="left"/>
+      <w:pPr>
+        <w:ind w:left="2880" w:hanging="360"/>
+      </w:pPr>
+      <w:rPr>
+        <w:rFonts w:ascii="Symbol" w:hAnsi="Symbol" w:hint="default"/>
+      </w:rPr>
+    </w:lvl>
+    <w:lvl w:ilvl="4" w:tplc="04090003" w:tentative="1">
+      <w:start w:val="1"/>
+      <w:numFmt w:val="bullet"/>
+      <w:lvlText w:val="o"/>
+      <w:lvlJc w:val="left"/>
+      <w:pPr>
+        <w:ind w:left="3600" w:hanging="360"/>
+      </w:pPr>
+      <w:rPr>
+        <w:rFonts w:ascii="Courier New" w:hAnsi="Courier New" w:cs="Courier New" w:hint="default"/>
+      </w:rPr>
+    </w:lvl>
+    <w:lvl w:ilvl="5" w:tplc="04090005" w:tentative="1">
+      <w:start w:val="1"/>
+      <w:numFmt w:val="bullet"/>
+      <w:lvlText w:val=""/>
+      <w:lvlJc w:val="left"/>
+      <w:pPr>
+        <w:ind w:left="4320" w:hanging="360"/>
+      </w:pPr>
+      <w:rPr>
+        <w:rFonts w:ascii="Wingdings" w:hAnsi="Wingdings" w:hint="default"/>
+      </w:rPr>
+    </w:lvl>
+    <w:lvl w:ilvl="6" w:tplc="04090001" w:tentative="1">
+      <w:start w:val="1"/>
+      <w:numFmt w:val="bullet"/>
+      <w:lvlText w:val=""/>
+      <w:lvlJc w:val="left"/>
+      <w:pPr>
+        <w:ind w:left="5040" w:hanging="360"/>
+      </w:pPr>
+      <w:rPr>
+        <w:rFonts w:ascii="Symbol" w:hAnsi="Symbol" w:hint="default"/>
+      </w:rPr>
+    </w:lvl>
+    <w:lvl w:ilvl="7" w:tplc="04090003" w:tentative="1">
+      <w:start w:val="1"/>
+      <w:numFmt w:val="bullet"/>
+      <w:lvlText w:val="o"/>
+      <w:lvlJc w:val="left"/>
+      <w:pPr>
+        <w:ind w:left="5760" w:hanging="360"/>
+      </w:pPr>
+      <w:rPr>
+        <w:rFonts w:ascii="Courier New" w:hAnsi="Courier New" w:cs="Courier New" w:hint="default"/>
+      </w:rPr>
+    </w:lvl>
+    <w:lvl w:ilvl="8" w:tplc="04090005" w:tentative="1">
+      <w:start w:val="1"/>
+      <w:numFmt w:val="bullet"/>
+      <w:lvlText w:val=""/>
+      <w:lvlJc w:val="left"/>
+      <w:pPr>
+        <w:ind w:left="6480" w:hanging="360"/>
+      </w:pPr>
+      <w:rPr>
+        <w:rFonts w:ascii="Wingdings" w:hAnsi="Wingdings" w:hint="default"/>
+      </w:rPr>
+    </w:lvl>
+  </w:abstractNum>
+  <w:num w:numId="1" w16cid:durableId="1569879925">
+    <w:abstractNumId w:val="5"/>
+  </w:num>
+  <w:num w:numId="2" w16cid:durableId="223182436">
+    <w:abstractNumId w:val="2"/>
+  </w:num>
+  <w:num w:numId="3" w16cid:durableId="1779829838">
+    <w:abstractNumId w:val="3"/>
+  </w:num>
+  <w:num w:numId="4" w16cid:durableId="1607812971">
+    <w:abstractNumId w:val="1"/>
+  </w:num>
+  <w:num w:numId="5" w16cid:durableId="1529443019">
+    <w:abstractNumId w:val="4"/>
+  </w:num>
+  <w:num w:numId="6" w16cid:durableId="654334211">
+    <w:abstractNumId w:val="6"/>
+  </w:num>
+  <w:num w:numId="7" w16cid:durableId="733940070">
+    <w:abstractNumId w:val="0"/>
+  </w:num>
+  <w:num w:numId="8" w16cid:durableId="931353048">
+    <w:abstractNumId w:val="7"/>
+  </w:num>
+  <w:num w:numId="9" w16cid:durableId="617681823">
+    <w:abstractNumId w:val="8"/>
+  </w:num>
+  <w:num w:numId="10" w16cid:durableId="1887644447">
+    <w:abstractNumId w:val="9"/>
+  </w:num>
+</w:numbering>
 </file>
 
 <file path=word/styles.xml><?xml version="1.0" encoding="utf-8"?>
@@ -1153,6 +3570,49 @@
     <w:name w:val="Normal"/>
     <w:qFormat/>
   </w:style>
+  <w:style w:type="paragraph" w:styleId="Heading1">
+    <w:name w:val="heading 1"/>
+    <w:basedOn w:val="Normal"/>
+    <w:next w:val="Normal"/>
+    <w:link w:val="Heading1Char"/>
+    <w:uiPriority w:val="9"/>
+    <w:qFormat/>
+    <w:rsid w:val="00AB0003"/>
+    <w:pPr>
+      <w:keepNext/>
+      <w:keepLines/>
+      <w:spacing w:before="240" w:after="0"/>
+      <w:outlineLvl w:val="0"/>
+    </w:pPr>
+    <w:rPr>
+      <w:rFonts w:asciiTheme="majorHAnsi" w:eastAsiaTheme="majorEastAsia" w:hAnsiTheme="majorHAnsi" w:cstheme="majorBidi"/>
+      <w:color w:val="2F5496" w:themeColor="accent1" w:themeShade="BF"/>
+      <w:sz w:val="32"/>
+      <w:szCs w:val="32"/>
+    </w:rPr>
+  </w:style>
+  <w:style w:type="paragraph" w:styleId="Heading2">
+    <w:name w:val="heading 2"/>
+    <w:basedOn w:val="Normal"/>
+    <w:next w:val="Normal"/>
+    <w:link w:val="Heading2Char"/>
+    <w:uiPriority w:val="9"/>
+    <w:unhideWhenUsed/>
+    <w:qFormat/>
+    <w:rsid w:val="007344E5"/>
+    <w:pPr>
+      <w:keepNext/>
+      <w:keepLines/>
+      <w:spacing w:before="40" w:after="0"/>
+      <w:outlineLvl w:val="1"/>
+    </w:pPr>
+    <w:rPr>
+      <w:rFonts w:asciiTheme="majorHAnsi" w:eastAsiaTheme="majorEastAsia" w:hAnsiTheme="majorHAnsi" w:cstheme="majorBidi"/>
+      <w:color w:val="2F5496" w:themeColor="accent1" w:themeShade="BF"/>
+      <w:sz w:val="26"/>
+      <w:szCs w:val="26"/>
+    </w:rPr>
+  </w:style>
   <w:style w:type="character" w:default="1" w:styleId="DefaultParagraphFont">
     <w:name w:val="Default Paragraph Font"/>
     <w:uiPriority w:val="1"/>
@@ -1345,6 +3805,98 @@
       <w:rFonts w:cstheme="minorHAnsi"/>
       <w:sz w:val="18"/>
       <w:szCs w:val="18"/>
+    </w:rPr>
+  </w:style>
+  <w:style w:type="character" w:customStyle="1" w:styleId="Heading1Char">
+    <w:name w:val="Heading 1 Char"/>
+    <w:basedOn w:val="DefaultParagraphFont"/>
+    <w:link w:val="Heading1"/>
+    <w:uiPriority w:val="9"/>
+    <w:rsid w:val="00AB0003"/>
+    <w:rPr>
+      <w:rFonts w:asciiTheme="majorHAnsi" w:eastAsiaTheme="majorEastAsia" w:hAnsiTheme="majorHAnsi" w:cstheme="majorBidi"/>
+      <w:color w:val="2F5496" w:themeColor="accent1" w:themeShade="BF"/>
+      <w:sz w:val="32"/>
+      <w:szCs w:val="32"/>
+    </w:rPr>
+  </w:style>
+  <w:style w:type="paragraph" w:styleId="ListParagraph">
+    <w:name w:val="List Paragraph"/>
+    <w:basedOn w:val="Normal"/>
+    <w:uiPriority w:val="34"/>
+    <w:qFormat/>
+    <w:rsid w:val="007344E5"/>
+    <w:pPr>
+      <w:ind w:left="720"/>
+      <w:contextualSpacing/>
+    </w:pPr>
+  </w:style>
+  <w:style w:type="character" w:customStyle="1" w:styleId="Heading2Char">
+    <w:name w:val="Heading 2 Char"/>
+    <w:basedOn w:val="DefaultParagraphFont"/>
+    <w:link w:val="Heading2"/>
+    <w:uiPriority w:val="9"/>
+    <w:rsid w:val="007344E5"/>
+    <w:rPr>
+      <w:rFonts w:asciiTheme="majorHAnsi" w:eastAsiaTheme="majorEastAsia" w:hAnsiTheme="majorHAnsi" w:cstheme="majorBidi"/>
+      <w:color w:val="2F5496" w:themeColor="accent1" w:themeShade="BF"/>
+      <w:sz w:val="26"/>
+      <w:szCs w:val="26"/>
+    </w:rPr>
+  </w:style>
+  <w:style w:type="paragraph" w:styleId="Header">
+    <w:name w:val="header"/>
+    <w:basedOn w:val="Normal"/>
+    <w:link w:val="HeaderChar"/>
+    <w:uiPriority w:val="99"/>
+    <w:unhideWhenUsed/>
+    <w:rsid w:val="00CF041B"/>
+    <w:pPr>
+      <w:tabs>
+        <w:tab w:val="center" w:pos="4680"/>
+        <w:tab w:val="right" w:pos="9360"/>
+      </w:tabs>
+      <w:spacing w:after="0" w:line="240" w:lineRule="auto"/>
+    </w:pPr>
+  </w:style>
+  <w:style w:type="character" w:customStyle="1" w:styleId="HeaderChar">
+    <w:name w:val="Header Char"/>
+    <w:basedOn w:val="DefaultParagraphFont"/>
+    <w:link w:val="Header"/>
+    <w:uiPriority w:val="99"/>
+    <w:rsid w:val="00CF041B"/>
+  </w:style>
+  <w:style w:type="paragraph" w:styleId="Footer">
+    <w:name w:val="footer"/>
+    <w:basedOn w:val="Normal"/>
+    <w:link w:val="FooterChar"/>
+    <w:uiPriority w:val="99"/>
+    <w:unhideWhenUsed/>
+    <w:rsid w:val="00CF041B"/>
+    <w:pPr>
+      <w:tabs>
+        <w:tab w:val="center" w:pos="4680"/>
+        <w:tab w:val="right" w:pos="9360"/>
+      </w:tabs>
+      <w:spacing w:after="0" w:line="240" w:lineRule="auto"/>
+    </w:pPr>
+  </w:style>
+  <w:style w:type="character" w:customStyle="1" w:styleId="FooterChar">
+    <w:name w:val="Footer Char"/>
+    <w:basedOn w:val="DefaultParagraphFont"/>
+    <w:link w:val="Footer"/>
+    <w:uiPriority w:val="99"/>
+    <w:rsid w:val="00CF041B"/>
+  </w:style>
+  <w:style w:type="character" w:styleId="Hyperlink">
+    <w:name w:val="Hyperlink"/>
+    <w:basedOn w:val="DefaultParagraphFont"/>
+    <w:uiPriority w:val="99"/>
+    <w:unhideWhenUsed/>
+    <w:rsid w:val="00CF041B"/>
+    <w:rPr>
+      <w:color w:val="0563C1" w:themeColor="hyperlink"/>
+      <w:u w:val="single"/>
     </w:rPr>
   </w:style>
 </w:styles>

</xml_diff>